<commit_message>
Subo los manuales mejorados no terminados xd
</commit_message>
<xml_diff>
--- a/Actividades/ADA03020/Manual Operario.docx
+++ b/Actividades/ADA03020/Manual Operario.docx
@@ -291,23 +291,7 @@
           <w:sz w:val="24"/>
           <w:szCs w:val="24"/>
         </w:rPr>
-        <w:t xml:space="preserve"> una conexión con la Base de </w:t>
-      </w:r>
-      <w:proofErr w:type="spellStart"/>
-      <w:r>
-        <w:rPr>
-          <w:sz w:val="24"/>
-          <w:szCs w:val="24"/>
-        </w:rPr>
-        <w:t>Datos</w:t>
-      </w:r>
-      <w:proofErr w:type="spellEnd"/>
-      <w:r>
-        <w:rPr>
-          <w:sz w:val="24"/>
-          <w:szCs w:val="24"/>
-        </w:rPr>
-        <w:t xml:space="preserve"> del servidor, para ello se deberá presionar el botón “Configurar Red”. </w:t>
+        <w:t xml:space="preserve"> una conexión con la Base de Datos del servidor, para ello se deberá presionar el botón “Configurar Red”. </w:t>
       </w:r>
     </w:p>
     <w:p>
@@ -1164,7 +1148,7 @@
           <w:sz w:val="24"/>
           <w:szCs w:val="24"/>
         </w:rPr>
-        <w:t xml:space="preserve">Para añadir un nuevo lugar de trabajo se debe hacer </w:t>
+        <w:t xml:space="preserve">Para ver los vehículos agregados por el usuario se debe hacer </w:t>
       </w:r>
       <w:proofErr w:type="spellStart"/>
       <w:r>
@@ -1180,7 +1164,27 @@
           <w:sz w:val="24"/>
           <w:szCs w:val="24"/>
         </w:rPr>
-        <w:t xml:space="preserve"> en el botón “Nuevo”, seleccionar uno de los lugares que aparecen en la lista de la ventana que se acaba de desplegar y luego hacer </w:t>
+        <w:t xml:space="preserve"> en el índice llamado “Vehículos agregados”.</w:t>
+      </w:r>
+    </w:p>
+    <w:p>
+      <w:pPr>
+        <w:pStyle w:val="Prrafodelista"/>
+        <w:numPr>
+          <w:ilvl w:val="0"/>
+          <w:numId w:val="5"/>
+        </w:numPr>
+        <w:rPr>
+          <w:sz w:val="24"/>
+          <w:szCs w:val="24"/>
+        </w:rPr>
+      </w:pPr>
+      <w:r>
+        <w:rPr>
+          <w:sz w:val="24"/>
+          <w:szCs w:val="24"/>
+        </w:rPr>
+        <w:t xml:space="preserve">Para ver los vehículos inspeccionados por el usuario se debe hacer </w:t>
       </w:r>
       <w:proofErr w:type="spellStart"/>
       <w:r>
@@ -1196,7 +1200,27 @@
           <w:sz w:val="24"/>
           <w:szCs w:val="24"/>
         </w:rPr>
-        <w:t xml:space="preserve"> en “Aceptar”. En cualquier momento se puede cancelar la operación haciendo </w:t>
+        <w:t xml:space="preserve"> en el índice llamado “Vehículos inspeccionados”.</w:t>
+      </w:r>
+    </w:p>
+    <w:p>
+      <w:pPr>
+        <w:pStyle w:val="Prrafodelista"/>
+        <w:numPr>
+          <w:ilvl w:val="0"/>
+          <w:numId w:val="5"/>
+        </w:numPr>
+        <w:rPr>
+          <w:sz w:val="24"/>
+          <w:szCs w:val="24"/>
+        </w:rPr>
+      </w:pPr>
+      <w:r>
+        <w:rPr>
+          <w:sz w:val="24"/>
+          <w:szCs w:val="24"/>
+        </w:rPr>
+        <w:t xml:space="preserve">Para ver los ingresos a la aplicación realizados por el usuario se debe hacer </w:t>
       </w:r>
       <w:proofErr w:type="spellStart"/>
       <w:r>
@@ -1212,7 +1236,274 @@
           <w:sz w:val="24"/>
           <w:szCs w:val="24"/>
         </w:rPr>
-        <w:t xml:space="preserve"> en “Cancelar”</w:t>
+        <w:t xml:space="preserve"> en el </w:t>
+      </w:r>
+      <w:proofErr w:type="spellStart"/>
+      <w:r>
+        <w:rPr>
+          <w:sz w:val="24"/>
+          <w:szCs w:val="24"/>
+        </w:rPr>
+        <w:t>indice</w:t>
+      </w:r>
+      <w:proofErr w:type="spellEnd"/>
+      <w:r>
+        <w:rPr>
+          <w:sz w:val="24"/>
+          <w:szCs w:val="24"/>
+        </w:rPr>
+        <w:t xml:space="preserve"> llamado “Ingresos al sistema”.</w:t>
+      </w:r>
+    </w:p>
+    <w:p>
+      <w:pPr>
+        <w:rPr>
+          <w:sz w:val="24"/>
+          <w:szCs w:val="24"/>
+        </w:rPr>
+      </w:pPr>
+      <w:bookmarkStart w:id="0" w:name="_Hlk22300640"/>
+      <w:r>
+        <w:rPr>
+          <w:sz w:val="24"/>
+          <w:szCs w:val="24"/>
+        </w:rPr>
+        <w:t>Inicio:</w:t>
+      </w:r>
+    </w:p>
+    <w:p>
+      <w:pPr>
+        <w:pStyle w:val="Prrafodelista"/>
+        <w:numPr>
+          <w:ilvl w:val="0"/>
+          <w:numId w:val="9"/>
+        </w:numPr>
+        <w:rPr>
+          <w:sz w:val="24"/>
+          <w:szCs w:val="24"/>
+        </w:rPr>
+      </w:pPr>
+      <w:r>
+        <w:rPr>
+          <w:sz w:val="24"/>
+          <w:szCs w:val="24"/>
+        </w:rPr>
+        <w:t xml:space="preserve">Para acceder al inicio de la aplicación se debe hacer </w:t>
+      </w:r>
+      <w:proofErr w:type="spellStart"/>
+      <w:r>
+        <w:rPr>
+          <w:sz w:val="24"/>
+          <w:szCs w:val="24"/>
+        </w:rPr>
+        <w:t>click</w:t>
+      </w:r>
+      <w:proofErr w:type="spellEnd"/>
+      <w:r>
+        <w:rPr>
+          <w:sz w:val="24"/>
+          <w:szCs w:val="24"/>
+        </w:rPr>
+        <w:t xml:space="preserve"> en la opción llamada “Inicio”, acompañada por el icono de una casa, del panel de navegación. Dentro de la ventana se muestra información del usuari</w:t>
+      </w:r>
+      <w:r>
+        <w:rPr>
+          <w:sz w:val="24"/>
+          <w:szCs w:val="24"/>
+        </w:rPr>
+        <w:t xml:space="preserve">o. </w:t>
+      </w:r>
+    </w:p>
+    <w:bookmarkEnd w:id="0"/>
+    <w:p>
+      <w:pPr>
+        <w:rPr>
+          <w:sz w:val="24"/>
+          <w:szCs w:val="24"/>
+        </w:rPr>
+      </w:pPr>
+    </w:p>
+    <w:p>
+      <w:pPr>
+        <w:rPr>
+          <w:sz w:val="24"/>
+          <w:szCs w:val="24"/>
+        </w:rPr>
+      </w:pPr>
+      <w:r>
+        <w:rPr>
+          <w:sz w:val="24"/>
+          <w:szCs w:val="24"/>
+        </w:rPr>
+        <w:t>Lista de zonas:</w:t>
+      </w:r>
+    </w:p>
+    <w:p>
+      <w:pPr>
+        <w:pStyle w:val="Prrafodelista"/>
+        <w:numPr>
+          <w:ilvl w:val="0"/>
+          <w:numId w:val="10"/>
+        </w:numPr>
+        <w:rPr>
+          <w:sz w:val="24"/>
+          <w:szCs w:val="24"/>
+        </w:rPr>
+      </w:pPr>
+      <w:r>
+        <w:rPr>
+          <w:sz w:val="24"/>
+          <w:szCs w:val="24"/>
+        </w:rPr>
+        <w:t xml:space="preserve">Para acceder a la lista de zonas se debe hacer </w:t>
+      </w:r>
+      <w:proofErr w:type="spellStart"/>
+      <w:r>
+        <w:rPr>
+          <w:sz w:val="24"/>
+          <w:szCs w:val="24"/>
+        </w:rPr>
+        <w:t>click</w:t>
+      </w:r>
+      <w:proofErr w:type="spellEnd"/>
+      <w:r>
+        <w:rPr>
+          <w:sz w:val="24"/>
+          <w:szCs w:val="24"/>
+        </w:rPr>
+        <w:t xml:space="preserve"> en la opción llamada “Lista de zonas” del panel de navegación. Dentro de dicha ventana se muestra una lista de zonas, subzonas y vehículos y distinta información de la zona.</w:t>
+      </w:r>
+    </w:p>
+    <w:p>
+      <w:pPr>
+        <w:pStyle w:val="Prrafodelista"/>
+        <w:numPr>
+          <w:ilvl w:val="0"/>
+          <w:numId w:val="10"/>
+        </w:numPr>
+        <w:rPr>
+          <w:sz w:val="24"/>
+          <w:szCs w:val="24"/>
+        </w:rPr>
+      </w:pPr>
+      <w:r>
+        <w:rPr>
+          <w:sz w:val="24"/>
+          <w:szCs w:val="24"/>
+        </w:rPr>
+        <w:t xml:space="preserve">Para cambiar la zona a visualizar se debe hacer </w:t>
+      </w:r>
+      <w:proofErr w:type="spellStart"/>
+      <w:r>
+        <w:rPr>
+          <w:sz w:val="24"/>
+          <w:szCs w:val="24"/>
+        </w:rPr>
+        <w:t>click</w:t>
+      </w:r>
+      <w:proofErr w:type="spellEnd"/>
+      <w:r>
+        <w:rPr>
+          <w:sz w:val="24"/>
+          <w:szCs w:val="24"/>
+        </w:rPr>
+        <w:t xml:space="preserve"> sobre el nombre de la zona deseada en la lista de zonas.</w:t>
+      </w:r>
+    </w:p>
+    <w:p>
+      <w:pPr>
+        <w:pStyle w:val="Prrafodelista"/>
+        <w:numPr>
+          <w:ilvl w:val="0"/>
+          <w:numId w:val="10"/>
+        </w:numPr>
+        <w:rPr>
+          <w:sz w:val="24"/>
+          <w:szCs w:val="24"/>
+        </w:rPr>
+      </w:pPr>
+      <w:r>
+        <w:rPr>
+          <w:sz w:val="24"/>
+          <w:szCs w:val="24"/>
+        </w:rPr>
+        <w:t xml:space="preserve">Para cambiar la subzona a visualizar se debe hacer </w:t>
+      </w:r>
+      <w:proofErr w:type="spellStart"/>
+      <w:r>
+        <w:rPr>
+          <w:sz w:val="24"/>
+          <w:szCs w:val="24"/>
+        </w:rPr>
+        <w:t>click</w:t>
+      </w:r>
+      <w:proofErr w:type="spellEnd"/>
+      <w:r>
+        <w:rPr>
+          <w:sz w:val="24"/>
+          <w:szCs w:val="24"/>
+        </w:rPr>
+        <w:t xml:space="preserve"> sobre el nombre de la subzona deseada en la lista de subzonas. En el panel ubicado al lado de la lista de subzona se muestran los vehículos almacenados en dicha subzona.</w:t>
+      </w:r>
+    </w:p>
+    <w:p>
+      <w:pPr>
+        <w:rPr>
+          <w:sz w:val="24"/>
+          <w:szCs w:val="24"/>
+        </w:rPr>
+      </w:pPr>
+    </w:p>
+    <w:p>
+      <w:pPr>
+        <w:rPr>
+          <w:sz w:val="24"/>
+          <w:szCs w:val="24"/>
+        </w:rPr>
+      </w:pPr>
+      <w:bookmarkStart w:id="1" w:name="_Hlk22300689"/>
+      <w:r>
+        <w:rPr>
+          <w:sz w:val="24"/>
+          <w:szCs w:val="24"/>
+        </w:rPr>
+        <w:t>Lista vehículos:</w:t>
+      </w:r>
+    </w:p>
+    <w:p>
+      <w:pPr>
+        <w:pStyle w:val="Prrafodelista"/>
+        <w:numPr>
+          <w:ilvl w:val="0"/>
+          <w:numId w:val="11"/>
+        </w:numPr>
+        <w:rPr>
+          <w:sz w:val="24"/>
+          <w:szCs w:val="24"/>
+        </w:rPr>
+      </w:pPr>
+      <w:r>
+        <w:rPr>
+          <w:sz w:val="24"/>
+          <w:szCs w:val="24"/>
+        </w:rPr>
+        <w:t xml:space="preserve">Para ingresar a la lista de vehículos del lugar se debe hacer </w:t>
+      </w:r>
+      <w:proofErr w:type="spellStart"/>
+      <w:r>
+        <w:rPr>
+          <w:sz w:val="24"/>
+          <w:szCs w:val="24"/>
+        </w:rPr>
+        <w:t>click</w:t>
+      </w:r>
+      <w:proofErr w:type="spellEnd"/>
+      <w:r>
+        <w:rPr>
+          <w:sz w:val="24"/>
+          <w:szCs w:val="24"/>
+        </w:rPr>
+        <w:t xml:space="preserve"> en la opción llamada “Lista vehículos” del panel de navegación</w:t>
       </w:r>
       <w:r>
         <w:rPr>
@@ -1227,19 +1518,170 @@
         <w:pStyle w:val="Prrafodelista"/>
         <w:numPr>
           <w:ilvl w:val="0"/>
-          <w:numId w:val="5"/>
-        </w:numPr>
-        <w:rPr>
-          <w:sz w:val="24"/>
-          <w:szCs w:val="24"/>
-        </w:rPr>
-      </w:pPr>
-      <w:r>
-        <w:rPr>
-          <w:sz w:val="24"/>
-          <w:szCs w:val="24"/>
-        </w:rPr>
-        <w:t>Para eliminar un lugar de trabajo de la lista se debe seleccionar el lugar de trabajo que se quiere eliminar y presionar el botón “Eliminar”</w:t>
+          <w:numId w:val="11"/>
+        </w:numPr>
+        <w:rPr>
+          <w:sz w:val="24"/>
+          <w:szCs w:val="24"/>
+        </w:rPr>
+      </w:pPr>
+      <w:r>
+        <w:rPr>
+          <w:sz w:val="24"/>
+          <w:szCs w:val="24"/>
+        </w:rPr>
+        <w:t xml:space="preserve">Para ingresar al panel de información del vehículo se debe hacer doble </w:t>
+      </w:r>
+      <w:proofErr w:type="spellStart"/>
+      <w:r>
+        <w:rPr>
+          <w:sz w:val="24"/>
+          <w:szCs w:val="24"/>
+        </w:rPr>
+        <w:t>click</w:t>
+      </w:r>
+      <w:proofErr w:type="spellEnd"/>
+      <w:r>
+        <w:rPr>
+          <w:sz w:val="24"/>
+          <w:szCs w:val="24"/>
+        </w:rPr>
+        <w:t xml:space="preserve"> sobre el vehículo del cual se quiere ver la información.</w:t>
+      </w:r>
+    </w:p>
+    <w:p>
+      <w:pPr>
+        <w:pStyle w:val="Prrafodelista"/>
+        <w:numPr>
+          <w:ilvl w:val="0"/>
+          <w:numId w:val="11"/>
+        </w:numPr>
+        <w:rPr>
+          <w:sz w:val="24"/>
+          <w:szCs w:val="24"/>
+        </w:rPr>
+      </w:pPr>
+      <w:r>
+        <w:rPr>
+          <w:sz w:val="24"/>
+          <w:szCs w:val="24"/>
+        </w:rPr>
+        <w:t>En la ventana de información del vehículo se dispone de una barra de navegación superior con distintos índices</w:t>
+      </w:r>
+    </w:p>
+    <w:p>
+      <w:pPr>
+        <w:pStyle w:val="Prrafodelista"/>
+        <w:numPr>
+          <w:ilvl w:val="0"/>
+          <w:numId w:val="11"/>
+        </w:numPr>
+        <w:rPr>
+          <w:sz w:val="24"/>
+          <w:szCs w:val="24"/>
+        </w:rPr>
+      </w:pPr>
+      <w:r>
+        <w:rPr>
+          <w:sz w:val="24"/>
+          <w:szCs w:val="24"/>
+        </w:rPr>
+        <w:t xml:space="preserve">Para ver la información general del vehículo se debe hacer </w:t>
+      </w:r>
+      <w:proofErr w:type="spellStart"/>
+      <w:r>
+        <w:rPr>
+          <w:sz w:val="24"/>
+          <w:szCs w:val="24"/>
+        </w:rPr>
+        <w:t>click</w:t>
+      </w:r>
+      <w:proofErr w:type="spellEnd"/>
+      <w:r>
+        <w:rPr>
+          <w:sz w:val="24"/>
+          <w:szCs w:val="24"/>
+        </w:rPr>
+        <w:t xml:space="preserve"> sobre el índice llamado “General”.</w:t>
+      </w:r>
+    </w:p>
+    <w:p>
+      <w:pPr>
+        <w:pStyle w:val="Prrafodelista"/>
+        <w:numPr>
+          <w:ilvl w:val="0"/>
+          <w:numId w:val="11"/>
+        </w:numPr>
+        <w:rPr>
+          <w:sz w:val="24"/>
+          <w:szCs w:val="24"/>
+        </w:rPr>
+      </w:pPr>
+      <w:r>
+        <w:rPr>
+          <w:sz w:val="24"/>
+          <w:szCs w:val="24"/>
+        </w:rPr>
+        <w:t>Para guardar el código QR</w:t>
+      </w:r>
+      <w:r>
+        <w:rPr>
+          <w:sz w:val="24"/>
+          <w:szCs w:val="24"/>
+        </w:rPr>
+        <w:t xml:space="preserve"> del vehículo se debe hacer </w:t>
+      </w:r>
+      <w:proofErr w:type="spellStart"/>
+      <w:r>
+        <w:rPr>
+          <w:sz w:val="24"/>
+          <w:szCs w:val="24"/>
+        </w:rPr>
+        <w:t>click</w:t>
+      </w:r>
+      <w:proofErr w:type="spellEnd"/>
+      <w:r>
+        <w:rPr>
+          <w:sz w:val="24"/>
+          <w:szCs w:val="24"/>
+        </w:rPr>
+        <w:t xml:space="preserve"> en el botón “Guardar código” y seleccionar el nombre y la carpeta donde guardarlo.</w:t>
+      </w:r>
+    </w:p>
+    <w:p>
+      <w:pPr>
+        <w:pStyle w:val="Prrafodelista"/>
+        <w:numPr>
+          <w:ilvl w:val="0"/>
+          <w:numId w:val="11"/>
+        </w:numPr>
+        <w:rPr>
+          <w:sz w:val="24"/>
+          <w:szCs w:val="24"/>
+        </w:rPr>
+      </w:pPr>
+      <w:r>
+        <w:rPr>
+          <w:sz w:val="24"/>
+          <w:szCs w:val="24"/>
+        </w:rPr>
+        <w:t xml:space="preserve">Para ver la información del lote del vehículo se debe hacer </w:t>
+      </w:r>
+      <w:proofErr w:type="spellStart"/>
+      <w:r>
+        <w:rPr>
+          <w:sz w:val="24"/>
+          <w:szCs w:val="24"/>
+        </w:rPr>
+        <w:t>click</w:t>
+      </w:r>
+      <w:proofErr w:type="spellEnd"/>
+      <w:r>
+        <w:rPr>
+          <w:sz w:val="24"/>
+          <w:szCs w:val="24"/>
+        </w:rPr>
+        <w:t xml:space="preserve"> en el botón “Ver más” en la sección “Lote”</w:t>
       </w:r>
       <w:r>
         <w:rPr>
@@ -1254,19 +1696,19 @@
         <w:pStyle w:val="Prrafodelista"/>
         <w:numPr>
           <w:ilvl w:val="0"/>
-          <w:numId w:val="5"/>
-        </w:numPr>
-        <w:rPr>
-          <w:sz w:val="24"/>
-          <w:szCs w:val="24"/>
-        </w:rPr>
-      </w:pPr>
-      <w:r>
-        <w:rPr>
-          <w:sz w:val="24"/>
-          <w:szCs w:val="24"/>
-        </w:rPr>
-        <w:t xml:space="preserve">Para ver los vehículos agregados por el usuario se debe hacer </w:t>
+          <w:numId w:val="11"/>
+        </w:numPr>
+        <w:rPr>
+          <w:sz w:val="24"/>
+          <w:szCs w:val="24"/>
+        </w:rPr>
+      </w:pPr>
+      <w:r>
+        <w:rPr>
+          <w:sz w:val="24"/>
+          <w:szCs w:val="24"/>
+        </w:rPr>
+        <w:t xml:space="preserve">Para ver los informes de daños del vehículo se debe hacer </w:t>
       </w:r>
       <w:proofErr w:type="spellStart"/>
       <w:r>
@@ -1282,27 +1724,41 @@
           <w:sz w:val="24"/>
           <w:szCs w:val="24"/>
         </w:rPr>
-        <w:t xml:space="preserve"> en el índice llamado “Vehículos agregados”.</w:t>
-      </w:r>
-    </w:p>
-    <w:p>
-      <w:pPr>
-        <w:pStyle w:val="Prrafodelista"/>
-        <w:numPr>
-          <w:ilvl w:val="0"/>
-          <w:numId w:val="5"/>
-        </w:numPr>
-        <w:rPr>
-          <w:sz w:val="24"/>
-          <w:szCs w:val="24"/>
-        </w:rPr>
-      </w:pPr>
-      <w:r>
-        <w:rPr>
-          <w:sz w:val="24"/>
-          <w:szCs w:val="24"/>
-        </w:rPr>
-        <w:t xml:space="preserve">Para ver los vehículos inspeccionados por el usuario se debe hacer </w:t>
+        <w:t xml:space="preserve"> en el </w:t>
+      </w:r>
+      <w:r>
+        <w:rPr>
+          <w:sz w:val="24"/>
+          <w:szCs w:val="24"/>
+        </w:rPr>
+        <w:t>índice</w:t>
+      </w:r>
+      <w:r>
+        <w:rPr>
+          <w:sz w:val="24"/>
+          <w:szCs w:val="24"/>
+        </w:rPr>
+        <w:t xml:space="preserve"> llamado “Informes de daños”.</w:t>
+      </w:r>
+    </w:p>
+    <w:p>
+      <w:pPr>
+        <w:pStyle w:val="Prrafodelista"/>
+        <w:numPr>
+          <w:ilvl w:val="0"/>
+          <w:numId w:val="11"/>
+        </w:numPr>
+        <w:rPr>
+          <w:sz w:val="24"/>
+          <w:szCs w:val="24"/>
+        </w:rPr>
+      </w:pPr>
+      <w:r>
+        <w:rPr>
+          <w:sz w:val="24"/>
+          <w:szCs w:val="24"/>
+        </w:rPr>
+        <w:t xml:space="preserve">Para modificar un informe de daños realizado se debe hacer </w:t>
       </w:r>
       <w:proofErr w:type="spellStart"/>
       <w:r>
@@ -1318,27 +1774,47 @@
           <w:sz w:val="24"/>
           <w:szCs w:val="24"/>
         </w:rPr>
-        <w:t xml:space="preserve"> en el índice llamado “Vehículos inspeccionados”.</w:t>
-      </w:r>
-    </w:p>
-    <w:p>
-      <w:pPr>
-        <w:pStyle w:val="Prrafodelista"/>
-        <w:numPr>
-          <w:ilvl w:val="0"/>
-          <w:numId w:val="5"/>
-        </w:numPr>
-        <w:rPr>
-          <w:sz w:val="24"/>
-          <w:szCs w:val="24"/>
-        </w:rPr>
-      </w:pPr>
-      <w:r>
-        <w:rPr>
-          <w:sz w:val="24"/>
-          <w:szCs w:val="24"/>
-        </w:rPr>
-        <w:t xml:space="preserve">Para ver los ingresos a la aplicación realizados por el usuario se debe hacer </w:t>
+        <w:t xml:space="preserve"> en “Modificar”. Tenga en cuenta que solo se puede modificar el ultimo informe realizado y solo puede ser modificado por el creador.</w:t>
+      </w:r>
+    </w:p>
+    <w:p>
+      <w:pPr>
+        <w:pStyle w:val="Prrafodelista"/>
+        <w:numPr>
+          <w:ilvl w:val="0"/>
+          <w:numId w:val="11"/>
+        </w:numPr>
+        <w:rPr>
+          <w:sz w:val="24"/>
+          <w:szCs w:val="24"/>
+        </w:rPr>
+      </w:pPr>
+      <w:r>
+        <w:rPr>
+          <w:sz w:val="24"/>
+          <w:szCs w:val="24"/>
+        </w:rPr>
+        <w:t>Para navegar entre los distintos informes de daños y registros debe presionar las flechas “&lt;” y “&gt;”, siendo “&gt;” para ir hacia el siguiente y “&lt;” para regresar al anterior.</w:t>
+      </w:r>
+    </w:p>
+    <w:p>
+      <w:pPr>
+        <w:pStyle w:val="Prrafodelista"/>
+        <w:numPr>
+          <w:ilvl w:val="0"/>
+          <w:numId w:val="11"/>
+        </w:numPr>
+        <w:rPr>
+          <w:sz w:val="24"/>
+          <w:szCs w:val="24"/>
+        </w:rPr>
+      </w:pPr>
+      <w:r>
+        <w:rPr>
+          <w:sz w:val="24"/>
+          <w:szCs w:val="24"/>
+        </w:rPr>
+        <w:t xml:space="preserve">Para ver los traslados internos del vehículo debe hacer </w:t>
       </w:r>
       <w:proofErr w:type="spellStart"/>
       <w:r>
@@ -1354,7 +1830,27 @@
           <w:sz w:val="24"/>
           <w:szCs w:val="24"/>
         </w:rPr>
-        <w:t xml:space="preserve"> en el </w:t>
+        <w:t xml:space="preserve"> en el índice llamado “Traslados internos”.</w:t>
+      </w:r>
+    </w:p>
+    <w:p>
+      <w:pPr>
+        <w:pStyle w:val="Prrafodelista"/>
+        <w:numPr>
+          <w:ilvl w:val="0"/>
+          <w:numId w:val="11"/>
+        </w:numPr>
+        <w:rPr>
+          <w:sz w:val="24"/>
+          <w:szCs w:val="24"/>
+        </w:rPr>
+      </w:pPr>
+      <w:r>
+        <w:rPr>
+          <w:sz w:val="24"/>
+          <w:szCs w:val="24"/>
+        </w:rPr>
+        <w:t xml:space="preserve">Para ver los lugares por los que paso el vehículo debe hacer </w:t>
       </w:r>
       <w:proofErr w:type="spellStart"/>
       <w:r>
@@ -1362,7 +1858,7 @@
           <w:sz w:val="24"/>
           <w:szCs w:val="24"/>
         </w:rPr>
-        <w:t>indice</w:t>
+        <w:t>click</w:t>
       </w:r>
       <w:proofErr w:type="spellEnd"/>
       <w:r>
@@ -1370,11 +1866,236 @@
           <w:sz w:val="24"/>
           <w:szCs w:val="24"/>
         </w:rPr>
-        <w:t xml:space="preserve"> llamado “Ingresos al sistema”.</w:t>
-      </w:r>
-    </w:p>
-    <w:p>
-      <w:pPr>
+        <w:t xml:space="preserve"> en el índice llamado “Lugares”.</w:t>
+      </w:r>
+    </w:p>
+    <w:bookmarkEnd w:id="1"/>
+    <w:p>
+      <w:pPr>
+        <w:rPr>
+          <w:sz w:val="24"/>
+          <w:szCs w:val="24"/>
+        </w:rPr>
+      </w:pPr>
+    </w:p>
+    <w:p>
+      <w:pPr>
+        <w:rPr>
+          <w:sz w:val="24"/>
+          <w:szCs w:val="24"/>
+        </w:rPr>
+      </w:pPr>
+      <w:bookmarkStart w:id="2" w:name="_Hlk22300756"/>
+      <w:bookmarkStart w:id="3" w:name="_GoBack"/>
+      <w:r>
+        <w:rPr>
+          <w:sz w:val="24"/>
+          <w:szCs w:val="24"/>
+        </w:rPr>
+        <w:t>Agregar vehículo:</w:t>
+      </w:r>
+    </w:p>
+    <w:p>
+      <w:pPr>
+        <w:pStyle w:val="Prrafodelista"/>
+        <w:numPr>
+          <w:ilvl w:val="0"/>
+          <w:numId w:val="12"/>
+        </w:numPr>
+        <w:rPr>
+          <w:sz w:val="24"/>
+          <w:szCs w:val="24"/>
+        </w:rPr>
+      </w:pPr>
+      <w:r>
+        <w:rPr>
+          <w:sz w:val="24"/>
+          <w:szCs w:val="24"/>
+        </w:rPr>
+        <w:t xml:space="preserve">Para agregar un </w:t>
+      </w:r>
+      <w:proofErr w:type="spellStart"/>
+      <w:r>
+        <w:rPr>
+          <w:sz w:val="24"/>
+          <w:szCs w:val="24"/>
+        </w:rPr>
+        <w:t>vehiculo</w:t>
+      </w:r>
+      <w:proofErr w:type="spellEnd"/>
+      <w:r>
+        <w:rPr>
+          <w:sz w:val="24"/>
+          <w:szCs w:val="24"/>
+        </w:rPr>
+        <w:t xml:space="preserve"> al sistema se debe hacer </w:t>
+      </w:r>
+      <w:proofErr w:type="spellStart"/>
+      <w:r>
+        <w:rPr>
+          <w:sz w:val="24"/>
+          <w:szCs w:val="24"/>
+        </w:rPr>
+        <w:t>click</w:t>
+      </w:r>
+      <w:proofErr w:type="spellEnd"/>
+      <w:r>
+        <w:rPr>
+          <w:sz w:val="24"/>
+          <w:szCs w:val="24"/>
+        </w:rPr>
+        <w:t xml:space="preserve"> en </w:t>
+      </w:r>
+      <w:r>
+        <w:rPr>
+          <w:sz w:val="24"/>
+          <w:szCs w:val="24"/>
+        </w:rPr>
+        <w:t xml:space="preserve">el botón “agregar </w:t>
+      </w:r>
+      <w:proofErr w:type="spellStart"/>
+      <w:r>
+        <w:rPr>
+          <w:sz w:val="24"/>
+          <w:szCs w:val="24"/>
+        </w:rPr>
+        <w:t>vehiculo</w:t>
+      </w:r>
+      <w:proofErr w:type="spellEnd"/>
+      <w:r>
+        <w:rPr>
+          <w:sz w:val="24"/>
+          <w:szCs w:val="24"/>
+        </w:rPr>
+        <w:t>” de la lista de vehículos.</w:t>
+      </w:r>
+    </w:p>
+    <w:p>
+      <w:pPr>
+        <w:pStyle w:val="Prrafodelista"/>
+        <w:numPr>
+          <w:ilvl w:val="0"/>
+          <w:numId w:val="12"/>
+        </w:numPr>
+        <w:rPr>
+          <w:sz w:val="24"/>
+          <w:szCs w:val="24"/>
+        </w:rPr>
+      </w:pPr>
+      <w:r>
+        <w:rPr>
+          <w:sz w:val="24"/>
+          <w:szCs w:val="24"/>
+        </w:rPr>
+        <w:t>Dentro de la ventana se debe agregar la información del vehículo</w:t>
+      </w:r>
+      <w:r>
+        <w:rPr>
+          <w:sz w:val="24"/>
+          <w:szCs w:val="24"/>
+        </w:rPr>
+        <w:t xml:space="preserve"> manualmente o se puede escanear el código QR del vehículo presionando el botón “</w:t>
+      </w:r>
+      <w:proofErr w:type="spellStart"/>
+      <w:r>
+        <w:rPr>
+          <w:sz w:val="24"/>
+          <w:szCs w:val="24"/>
+        </w:rPr>
+        <w:t>Escaner</w:t>
+      </w:r>
+      <w:proofErr w:type="spellEnd"/>
+      <w:r>
+        <w:rPr>
+          <w:sz w:val="24"/>
+          <w:szCs w:val="24"/>
+        </w:rPr>
+        <w:t xml:space="preserve"> QR”</w:t>
+      </w:r>
+    </w:p>
+    <w:p>
+      <w:pPr>
+        <w:pStyle w:val="Prrafodelista"/>
+        <w:numPr>
+          <w:ilvl w:val="0"/>
+          <w:numId w:val="12"/>
+        </w:numPr>
+        <w:rPr>
+          <w:sz w:val="24"/>
+          <w:szCs w:val="24"/>
+        </w:rPr>
+      </w:pPr>
+      <w:r>
+        <w:rPr>
+          <w:sz w:val="24"/>
+          <w:szCs w:val="24"/>
+        </w:rPr>
+        <w:t>Primeramente, se debe agregar el VIN del vehículo, con el cual podremos agregar automáticamente otra información presionando el botón “Buscar”</w:t>
+      </w:r>
+    </w:p>
+    <w:p>
+      <w:pPr>
+        <w:pStyle w:val="Prrafodelista"/>
+        <w:numPr>
+          <w:ilvl w:val="0"/>
+          <w:numId w:val="12"/>
+        </w:numPr>
+        <w:rPr>
+          <w:sz w:val="24"/>
+          <w:szCs w:val="24"/>
+        </w:rPr>
+      </w:pPr>
+      <w:r>
+        <w:rPr>
+          <w:sz w:val="24"/>
+          <w:szCs w:val="24"/>
+        </w:rPr>
+        <w:t>En el caso de ingresar manualmente la información, luego de ingresar la marca y el modelo del vehículo en los cuadros de texto correspondientes, se puede elegir mediante una lista el año y el tipo de vehículo que va a ingresar el usuario.</w:t>
+      </w:r>
+    </w:p>
+    <w:p>
+      <w:pPr>
+        <w:pStyle w:val="Prrafodelista"/>
+        <w:numPr>
+          <w:ilvl w:val="0"/>
+          <w:numId w:val="12"/>
+        </w:numPr>
+        <w:rPr>
+          <w:sz w:val="24"/>
+          <w:szCs w:val="24"/>
+        </w:rPr>
+      </w:pPr>
+      <w:r>
+        <w:rPr>
+          <w:sz w:val="24"/>
+          <w:szCs w:val="24"/>
+        </w:rPr>
+        <w:t xml:space="preserve">Para seleccionar el color del vehículo se debe hacer </w:t>
+      </w:r>
+      <w:proofErr w:type="spellStart"/>
+      <w:r>
+        <w:rPr>
+          <w:sz w:val="24"/>
+          <w:szCs w:val="24"/>
+        </w:rPr>
+        <w:t>click</w:t>
+      </w:r>
+      <w:proofErr w:type="spellEnd"/>
+      <w:r>
+        <w:rPr>
+          <w:sz w:val="24"/>
+          <w:szCs w:val="24"/>
+        </w:rPr>
+        <w:t xml:space="preserve"> en “Selecciona” en el índice llamado “Color”.</w:t>
+      </w:r>
+    </w:p>
+    <w:p>
+      <w:pPr>
+        <w:pStyle w:val="Prrafodelista"/>
+        <w:numPr>
+          <w:ilvl w:val="0"/>
+          <w:numId w:val="12"/>
+        </w:numPr>
         <w:rPr>
           <w:sz w:val="24"/>
           <w:szCs w:val="24"/>
@@ -1386,27 +2107,7 @@
           <w:szCs w:val="24"/>
         </w:rPr>
         <w:lastRenderedPageBreak/>
-        <w:t>Inicio:</w:t>
-      </w:r>
-    </w:p>
-    <w:p>
-      <w:pPr>
-        <w:pStyle w:val="Prrafodelista"/>
-        <w:numPr>
-          <w:ilvl w:val="0"/>
-          <w:numId w:val="9"/>
-        </w:numPr>
-        <w:rPr>
-          <w:sz w:val="24"/>
-          <w:szCs w:val="24"/>
-        </w:rPr>
-      </w:pPr>
-      <w:r>
-        <w:rPr>
-          <w:sz w:val="24"/>
-          <w:szCs w:val="24"/>
-        </w:rPr>
-        <w:t xml:space="preserve">Para acceder al inicio de la aplicación se debe hacer </w:t>
+        <w:t xml:space="preserve">Para seleccionar la zona se debe hacer </w:t>
       </w:r>
       <w:proofErr w:type="spellStart"/>
       <w:r>
@@ -1422,57 +2123,27 @@
           <w:sz w:val="24"/>
           <w:szCs w:val="24"/>
         </w:rPr>
-        <w:t xml:space="preserve"> en la opción llamada “Inicio”, acompañada por el icono de una casa, del panel de navegación. Dentro de la ventana se muestra información del usuari</w:t>
-      </w:r>
-      <w:r>
-        <w:rPr>
-          <w:sz w:val="24"/>
-          <w:szCs w:val="24"/>
-        </w:rPr>
-        <w:t xml:space="preserve">o. </w:t>
-      </w:r>
-    </w:p>
-    <w:p>
-      <w:pPr>
-        <w:rPr>
-          <w:sz w:val="24"/>
-          <w:szCs w:val="24"/>
-        </w:rPr>
-      </w:pPr>
-    </w:p>
-    <w:p>
-      <w:pPr>
-        <w:rPr>
-          <w:sz w:val="24"/>
-          <w:szCs w:val="24"/>
-        </w:rPr>
-      </w:pPr>
-      <w:r>
-        <w:rPr>
-          <w:sz w:val="24"/>
-          <w:szCs w:val="24"/>
-        </w:rPr>
-        <w:t>Lista de zonas:</w:t>
-      </w:r>
-    </w:p>
-    <w:p>
-      <w:pPr>
-        <w:pStyle w:val="Prrafodelista"/>
-        <w:numPr>
-          <w:ilvl w:val="0"/>
-          <w:numId w:val="10"/>
-        </w:numPr>
-        <w:rPr>
-          <w:sz w:val="24"/>
-          <w:szCs w:val="24"/>
-        </w:rPr>
-      </w:pPr>
-      <w:r>
-        <w:rPr>
-          <w:sz w:val="24"/>
-          <w:szCs w:val="24"/>
-        </w:rPr>
-        <w:t xml:space="preserve">Para acceder a la lista de zonas se debe hacer </w:t>
+        <w:t xml:space="preserve"> sobre la lista desplegable llamada “Zona” y elegir la opción deseada.</w:t>
+      </w:r>
+    </w:p>
+    <w:p>
+      <w:pPr>
+        <w:pStyle w:val="Prrafodelista"/>
+        <w:numPr>
+          <w:ilvl w:val="0"/>
+          <w:numId w:val="12"/>
+        </w:numPr>
+        <w:rPr>
+          <w:sz w:val="24"/>
+          <w:szCs w:val="24"/>
+        </w:rPr>
+      </w:pPr>
+      <w:r>
+        <w:rPr>
+          <w:sz w:val="24"/>
+          <w:szCs w:val="24"/>
+        </w:rPr>
+        <w:t xml:space="preserve">Para seleccionar la subzona se debe hacer </w:t>
       </w:r>
       <w:proofErr w:type="spellStart"/>
       <w:r>
@@ -1488,27 +2159,27 @@
           <w:sz w:val="24"/>
           <w:szCs w:val="24"/>
         </w:rPr>
-        <w:t xml:space="preserve"> en la opción llamada “Lista de zonas” del panel de navegación. Dentro de dicha ventana se muestra una lista de zonas, subzonas y vehículos y distinta información de la zona.</w:t>
-      </w:r>
-    </w:p>
-    <w:p>
-      <w:pPr>
-        <w:pStyle w:val="Prrafodelista"/>
-        <w:numPr>
-          <w:ilvl w:val="0"/>
-          <w:numId w:val="10"/>
-        </w:numPr>
-        <w:rPr>
-          <w:sz w:val="24"/>
-          <w:szCs w:val="24"/>
-        </w:rPr>
-      </w:pPr>
-      <w:r>
-        <w:rPr>
-          <w:sz w:val="24"/>
-          <w:szCs w:val="24"/>
-        </w:rPr>
-        <w:t xml:space="preserve">Para cambiar la zona a visualizar se debe hacer </w:t>
+        <w:t xml:space="preserve"> sobre la lista desplegable llamada “subzona” y elegir la opción deseada.</w:t>
+      </w:r>
+    </w:p>
+    <w:p>
+      <w:pPr>
+        <w:pStyle w:val="Prrafodelista"/>
+        <w:numPr>
+          <w:ilvl w:val="0"/>
+          <w:numId w:val="12"/>
+        </w:numPr>
+        <w:rPr>
+          <w:sz w:val="24"/>
+          <w:szCs w:val="24"/>
+        </w:rPr>
+      </w:pPr>
+      <w:r>
+        <w:rPr>
+          <w:sz w:val="24"/>
+          <w:szCs w:val="24"/>
+        </w:rPr>
+        <w:t xml:space="preserve">Para seleccionar la posición se debe hacer </w:t>
       </w:r>
       <w:proofErr w:type="spellStart"/>
       <w:r>
@@ -1524,27 +2195,47 @@
           <w:sz w:val="24"/>
           <w:szCs w:val="24"/>
         </w:rPr>
-        <w:t xml:space="preserve"> sobre el nombre de la zona deseada en la lista de zonas.</w:t>
-      </w:r>
-    </w:p>
-    <w:p>
-      <w:pPr>
-        <w:pStyle w:val="Prrafodelista"/>
-        <w:numPr>
-          <w:ilvl w:val="0"/>
-          <w:numId w:val="10"/>
-        </w:numPr>
-        <w:rPr>
-          <w:sz w:val="24"/>
-          <w:szCs w:val="24"/>
-        </w:rPr>
-      </w:pPr>
-      <w:r>
-        <w:rPr>
-          <w:sz w:val="24"/>
-          <w:szCs w:val="24"/>
-        </w:rPr>
-        <w:t xml:space="preserve">Para cambiar la subzona a visualizar se debe hacer </w:t>
+        <w:t xml:space="preserve"> sobre la lista desplegable llamada “Posiciones disponibles” y elegir la opción deseada.</w:t>
+      </w:r>
+    </w:p>
+    <w:p>
+      <w:pPr>
+        <w:pStyle w:val="Prrafodelista"/>
+        <w:numPr>
+          <w:ilvl w:val="0"/>
+          <w:numId w:val="12"/>
+        </w:numPr>
+        <w:rPr>
+          <w:sz w:val="24"/>
+          <w:szCs w:val="24"/>
+        </w:rPr>
+      </w:pPr>
+      <w:r>
+        <w:rPr>
+          <w:sz w:val="24"/>
+          <w:szCs w:val="24"/>
+        </w:rPr>
+        <w:t>Para ingresar el vehículo a un lote se puede seleccionar un lote ya creado desde la lista desplegable llamada “Lote” o crear un nuevo.</w:t>
+      </w:r>
+    </w:p>
+    <w:p>
+      <w:pPr>
+        <w:pStyle w:val="Prrafodelista"/>
+        <w:numPr>
+          <w:ilvl w:val="0"/>
+          <w:numId w:val="12"/>
+        </w:numPr>
+        <w:rPr>
+          <w:sz w:val="24"/>
+          <w:szCs w:val="24"/>
+        </w:rPr>
+      </w:pPr>
+      <w:r>
+        <w:rPr>
+          <w:sz w:val="24"/>
+          <w:szCs w:val="24"/>
+        </w:rPr>
+        <w:t xml:space="preserve">Para crear un lote se debe hacer </w:t>
       </w:r>
       <w:proofErr w:type="spellStart"/>
       <w:r>
@@ -1560,50 +2251,54 @@
           <w:sz w:val="24"/>
           <w:szCs w:val="24"/>
         </w:rPr>
-        <w:t xml:space="preserve"> sobre el nombre de la subzona deseada en la lista de subzonas. En el panel ubicado al lado de la lista de subzona se muestran los vehículos almacenados en dicha subzona.</w:t>
-      </w:r>
-    </w:p>
-    <w:p>
-      <w:pPr>
-        <w:rPr>
-          <w:sz w:val="24"/>
-          <w:szCs w:val="24"/>
-        </w:rPr>
-      </w:pPr>
-    </w:p>
-    <w:p>
-      <w:pPr>
-        <w:rPr>
-          <w:sz w:val="24"/>
-          <w:szCs w:val="24"/>
-        </w:rPr>
-      </w:pPr>
-      <w:r>
-        <w:rPr>
-          <w:sz w:val="24"/>
-          <w:szCs w:val="24"/>
-        </w:rPr>
-        <w:t>Lista vehículos:</w:t>
-      </w:r>
-    </w:p>
-    <w:p>
-      <w:pPr>
-        <w:pStyle w:val="Prrafodelista"/>
-        <w:numPr>
-          <w:ilvl w:val="0"/>
-          <w:numId w:val="11"/>
-        </w:numPr>
-        <w:rPr>
-          <w:sz w:val="24"/>
-          <w:szCs w:val="24"/>
-        </w:rPr>
-      </w:pPr>
-      <w:r>
-        <w:rPr>
-          <w:sz w:val="24"/>
-          <w:szCs w:val="24"/>
-        </w:rPr>
-        <w:t xml:space="preserve">Para ingresar a la lista de vehículos del lugar se debe hacer </w:t>
+        <w:t xml:space="preserve"> en el botón llamado “Crear lote” que se encuentra al lado de la lista desplegable de lotes</w:t>
+      </w:r>
+      <w:r>
+        <w:rPr>
+          <w:sz w:val="24"/>
+          <w:szCs w:val="24"/>
+        </w:rPr>
+        <w:t>.</w:t>
+      </w:r>
+    </w:p>
+    <w:p>
+      <w:pPr>
+        <w:pStyle w:val="Prrafodelista"/>
+        <w:numPr>
+          <w:ilvl w:val="0"/>
+          <w:numId w:val="12"/>
+        </w:numPr>
+        <w:rPr>
+          <w:sz w:val="24"/>
+          <w:szCs w:val="24"/>
+        </w:rPr>
+      </w:pPr>
+      <w:r>
+        <w:rPr>
+          <w:sz w:val="24"/>
+          <w:szCs w:val="24"/>
+        </w:rPr>
+        <w:t>Dentro de la creación de lote se debe escribir el nombre del lote a crear y seleccionar el destino del lote mediante la lista desplegable de destinos.</w:t>
+      </w:r>
+    </w:p>
+    <w:p>
+      <w:pPr>
+        <w:pStyle w:val="Prrafodelista"/>
+        <w:numPr>
+          <w:ilvl w:val="0"/>
+          <w:numId w:val="12"/>
+        </w:numPr>
+        <w:rPr>
+          <w:sz w:val="24"/>
+          <w:szCs w:val="24"/>
+        </w:rPr>
+      </w:pPr>
+      <w:r>
+        <w:rPr>
+          <w:sz w:val="24"/>
+          <w:szCs w:val="24"/>
+        </w:rPr>
+        <w:t xml:space="preserve">Luego de escribir el nombre y seleccionar el destino se debe hacer </w:t>
       </w:r>
       <w:proofErr w:type="spellStart"/>
       <w:r>
@@ -1619,34 +2314,243 @@
           <w:sz w:val="24"/>
           <w:szCs w:val="24"/>
         </w:rPr>
-        <w:t xml:space="preserve"> en la opción llamada “Lista vehículos” del panel de navegación</w:t>
-      </w:r>
-      <w:r>
-        <w:rPr>
-          <w:sz w:val="24"/>
-          <w:szCs w:val="24"/>
-        </w:rPr>
-        <w:t>.</w:t>
-      </w:r>
-    </w:p>
-    <w:p>
-      <w:pPr>
-        <w:pStyle w:val="Prrafodelista"/>
-        <w:numPr>
-          <w:ilvl w:val="0"/>
-          <w:numId w:val="11"/>
-        </w:numPr>
-        <w:rPr>
-          <w:sz w:val="24"/>
-          <w:szCs w:val="24"/>
-        </w:rPr>
-      </w:pPr>
-      <w:r>
-        <w:rPr>
-          <w:sz w:val="24"/>
-          <w:szCs w:val="24"/>
-        </w:rPr>
-        <w:t xml:space="preserve">Para ingresar al panel de información del vehículo se debe hacer doble </w:t>
+        <w:t xml:space="preserve"> en el botón “Aceptar”. Se puede cancelar la creación en cualquier momento presionando el botón “Cancelar”.</w:t>
+      </w:r>
+    </w:p>
+    <w:p>
+      <w:pPr>
+        <w:pStyle w:val="Prrafodelista"/>
+        <w:numPr>
+          <w:ilvl w:val="0"/>
+          <w:numId w:val="12"/>
+        </w:numPr>
+        <w:rPr>
+          <w:sz w:val="24"/>
+          <w:szCs w:val="24"/>
+        </w:rPr>
+      </w:pPr>
+      <w:r>
+        <w:rPr>
+          <w:sz w:val="24"/>
+          <w:szCs w:val="24"/>
+        </w:rPr>
+        <w:t>Luego de seleccionar el lote se deberá ingresar un informe de daños, para ello se debe presionar el botón “Realizar un informe de daños”.</w:t>
+      </w:r>
+    </w:p>
+    <w:p>
+      <w:pPr>
+        <w:pStyle w:val="Prrafodelista"/>
+        <w:numPr>
+          <w:ilvl w:val="0"/>
+          <w:numId w:val="12"/>
+        </w:numPr>
+        <w:rPr>
+          <w:sz w:val="24"/>
+          <w:szCs w:val="24"/>
+        </w:rPr>
+      </w:pPr>
+      <w:r>
+        <w:rPr>
+          <w:sz w:val="24"/>
+          <w:szCs w:val="24"/>
+        </w:rPr>
+        <w:t>Dentro de la creación del informe de daños se debe añadir una descripción escrita en el panel llamado “Descripción”.</w:t>
+      </w:r>
+    </w:p>
+    <w:p>
+      <w:pPr>
+        <w:pStyle w:val="Prrafodelista"/>
+        <w:numPr>
+          <w:ilvl w:val="0"/>
+          <w:numId w:val="12"/>
+        </w:numPr>
+        <w:rPr>
+          <w:sz w:val="24"/>
+          <w:szCs w:val="24"/>
+        </w:rPr>
+      </w:pPr>
+      <w:r>
+        <w:rPr>
+          <w:sz w:val="24"/>
+          <w:szCs w:val="24"/>
+        </w:rPr>
+        <w:t>Si el usuario quiere puede añadir también un registro de daños. Para ello debe apretar el botón “+” verde.</w:t>
+      </w:r>
+      <w:r>
+        <w:rPr>
+          <w:sz w:val="24"/>
+          <w:szCs w:val="24"/>
+        </w:rPr>
+        <w:t xml:space="preserve"> Para eliminar un registro de daños ingresado se debe presionar el botón “</w:t>
+      </w:r>
+      <w:proofErr w:type="gramStart"/>
+      <w:r>
+        <w:rPr>
+          <w:sz w:val="24"/>
+          <w:szCs w:val="24"/>
+        </w:rPr>
+        <w:t>-“ rojo</w:t>
+      </w:r>
+      <w:proofErr w:type="gramEnd"/>
+      <w:r>
+        <w:rPr>
+          <w:sz w:val="24"/>
+          <w:szCs w:val="24"/>
+        </w:rPr>
+        <w:t xml:space="preserve"> y para editarlo el botón “E” azul.</w:t>
+      </w:r>
+    </w:p>
+    <w:p>
+      <w:pPr>
+        <w:pStyle w:val="Prrafodelista"/>
+        <w:numPr>
+          <w:ilvl w:val="0"/>
+          <w:numId w:val="12"/>
+        </w:numPr>
+        <w:rPr>
+          <w:sz w:val="24"/>
+          <w:szCs w:val="24"/>
+        </w:rPr>
+      </w:pPr>
+      <w:r>
+        <w:rPr>
+          <w:sz w:val="24"/>
+          <w:szCs w:val="24"/>
+        </w:rPr>
+        <w:t>Dentro de la creación del registro de daños se debe ingresar una descripción en el panel llamado “Descripción” y se</w:t>
+      </w:r>
+      <w:r>
+        <w:rPr>
+          <w:sz w:val="24"/>
+          <w:szCs w:val="24"/>
+        </w:rPr>
+        <w:t xml:space="preserve"> debe agregar una foto, para ello se debe presionar el botón “Agregar” y seleccionar una foto.</w:t>
+      </w:r>
+    </w:p>
+    <w:p>
+      <w:pPr>
+        <w:pStyle w:val="Prrafodelista"/>
+        <w:numPr>
+          <w:ilvl w:val="0"/>
+          <w:numId w:val="12"/>
+        </w:numPr>
+        <w:rPr>
+          <w:sz w:val="24"/>
+          <w:szCs w:val="24"/>
+        </w:rPr>
+      </w:pPr>
+      <w:r>
+        <w:rPr>
+          <w:sz w:val="24"/>
+          <w:szCs w:val="24"/>
+        </w:rPr>
+        <w:t>Para eliminar una foto agregada se debe presionar el botón “Eliminar” con la foto seleccionada.</w:t>
+      </w:r>
+    </w:p>
+    <w:p>
+      <w:pPr>
+        <w:pStyle w:val="Prrafodelista"/>
+        <w:numPr>
+          <w:ilvl w:val="0"/>
+          <w:numId w:val="12"/>
+        </w:numPr>
+        <w:rPr>
+          <w:sz w:val="24"/>
+          <w:szCs w:val="24"/>
+        </w:rPr>
+      </w:pPr>
+      <w:r>
+        <w:rPr>
+          <w:sz w:val="24"/>
+          <w:szCs w:val="24"/>
+        </w:rPr>
+        <w:t>Para terminar de ingresar el registro de daños se debe presionar el botón “Ingresar”.</w:t>
+      </w:r>
+    </w:p>
+    <w:p>
+      <w:pPr>
+        <w:pStyle w:val="Prrafodelista"/>
+        <w:numPr>
+          <w:ilvl w:val="0"/>
+          <w:numId w:val="12"/>
+        </w:numPr>
+        <w:rPr>
+          <w:sz w:val="24"/>
+          <w:szCs w:val="24"/>
+        </w:rPr>
+      </w:pPr>
+      <w:r>
+        <w:rPr>
+          <w:sz w:val="24"/>
+          <w:szCs w:val="24"/>
+        </w:rPr>
+        <w:t>Luego de ingresar un registro de daños se lo puede modificar presionando el botón “Modificar informe” o eliminarlo presionando el botón “Eliminar informe”.</w:t>
+      </w:r>
+    </w:p>
+    <w:p>
+      <w:pPr>
+        <w:pStyle w:val="Prrafodelista"/>
+        <w:numPr>
+          <w:ilvl w:val="0"/>
+          <w:numId w:val="12"/>
+        </w:numPr>
+        <w:rPr>
+          <w:sz w:val="24"/>
+          <w:szCs w:val="24"/>
+        </w:rPr>
+      </w:pPr>
+      <w:r>
+        <w:rPr>
+          <w:sz w:val="24"/>
+          <w:szCs w:val="24"/>
+        </w:rPr>
+        <w:t>Para finalizar de agregar un nuevo vehículo se debe presionar el botón “Ingresar vehículo”. Para cancelar la operación se debe cerrar la ventana desde la “X” de la barra de herramientas superior.</w:t>
+      </w:r>
+    </w:p>
+    <w:bookmarkEnd w:id="2"/>
+    <w:bookmarkEnd w:id="3"/>
+    <w:p>
+      <w:pPr>
+        <w:rPr>
+          <w:sz w:val="24"/>
+          <w:szCs w:val="24"/>
+        </w:rPr>
+      </w:pPr>
+    </w:p>
+    <w:p>
+      <w:pPr>
+        <w:rPr>
+          <w:sz w:val="24"/>
+          <w:szCs w:val="24"/>
+        </w:rPr>
+      </w:pPr>
+      <w:bookmarkStart w:id="4" w:name="_Hlk22300736"/>
+      <w:r>
+        <w:rPr>
+          <w:sz w:val="24"/>
+          <w:szCs w:val="24"/>
+        </w:rPr>
+        <w:t>Lista de lotes:</w:t>
+      </w:r>
+    </w:p>
+    <w:p>
+      <w:pPr>
+        <w:pStyle w:val="Prrafodelista"/>
+        <w:numPr>
+          <w:ilvl w:val="0"/>
+          <w:numId w:val="13"/>
+        </w:numPr>
+        <w:rPr>
+          <w:sz w:val="24"/>
+          <w:szCs w:val="24"/>
+        </w:rPr>
+      </w:pPr>
+      <w:r>
+        <w:rPr>
+          <w:sz w:val="24"/>
+          <w:szCs w:val="24"/>
+        </w:rPr>
+        <w:t xml:space="preserve">Para ingresar a la lista de lotes se debe hacer </w:t>
       </w:r>
       <w:proofErr w:type="spellStart"/>
       <w:r>
@@ -1662,47 +2566,27 @@
           <w:sz w:val="24"/>
           <w:szCs w:val="24"/>
         </w:rPr>
-        <w:t xml:space="preserve"> sobre el vehículo del cual se quiere ver la información.</w:t>
-      </w:r>
-    </w:p>
-    <w:p>
-      <w:pPr>
-        <w:pStyle w:val="Prrafodelista"/>
-        <w:numPr>
-          <w:ilvl w:val="0"/>
-          <w:numId w:val="11"/>
-        </w:numPr>
-        <w:rPr>
-          <w:sz w:val="24"/>
-          <w:szCs w:val="24"/>
-        </w:rPr>
-      </w:pPr>
-      <w:r>
-        <w:rPr>
-          <w:sz w:val="24"/>
-          <w:szCs w:val="24"/>
-        </w:rPr>
-        <w:t>En la ventana de información del vehículo se dispone de una barra de navegación superior con distintos índices</w:t>
-      </w:r>
-    </w:p>
-    <w:p>
-      <w:pPr>
-        <w:pStyle w:val="Prrafodelista"/>
-        <w:numPr>
-          <w:ilvl w:val="0"/>
-          <w:numId w:val="11"/>
-        </w:numPr>
-        <w:rPr>
-          <w:sz w:val="24"/>
-          <w:szCs w:val="24"/>
-        </w:rPr>
-      </w:pPr>
-      <w:r>
-        <w:rPr>
-          <w:sz w:val="24"/>
-          <w:szCs w:val="24"/>
-        </w:rPr>
-        <w:t xml:space="preserve">Para ver la información general del vehículo se debe hacer </w:t>
+        <w:t xml:space="preserve"> en el botón la opción “lista de lotes” del panel de navegación izquierdo.</w:t>
+      </w:r>
+    </w:p>
+    <w:p>
+      <w:pPr>
+        <w:pStyle w:val="Prrafodelista"/>
+        <w:numPr>
+          <w:ilvl w:val="0"/>
+          <w:numId w:val="13"/>
+        </w:numPr>
+        <w:rPr>
+          <w:sz w:val="24"/>
+          <w:szCs w:val="24"/>
+        </w:rPr>
+      </w:pPr>
+      <w:r>
+        <w:rPr>
+          <w:sz w:val="24"/>
+          <w:szCs w:val="24"/>
+        </w:rPr>
+        <w:t xml:space="preserve">Dentro de la lista de lotes se puede acceder a la información de un lote en particular haciendo </w:t>
       </w:r>
       <w:proofErr w:type="spellStart"/>
       <w:r>
@@ -1718,34 +2602,34 @@
           <w:sz w:val="24"/>
           <w:szCs w:val="24"/>
         </w:rPr>
-        <w:t xml:space="preserve"> sobre el índice llamado “General”.</w:t>
-      </w:r>
-    </w:p>
-    <w:p>
-      <w:pPr>
-        <w:pStyle w:val="Prrafodelista"/>
-        <w:numPr>
-          <w:ilvl w:val="0"/>
-          <w:numId w:val="11"/>
-        </w:numPr>
-        <w:rPr>
-          <w:sz w:val="24"/>
-          <w:szCs w:val="24"/>
-        </w:rPr>
-      </w:pPr>
-      <w:r>
-        <w:rPr>
-          <w:sz w:val="24"/>
-          <w:szCs w:val="24"/>
-        </w:rPr>
-        <w:t>Para guardar el código QR</w:t>
-      </w:r>
-      <w:r>
-        <w:rPr>
-          <w:sz w:val="24"/>
-          <w:szCs w:val="24"/>
-        </w:rPr>
-        <w:t xml:space="preserve"> del vehículo se debe hacer </w:t>
+        <w:t xml:space="preserve"> sobre </w:t>
+      </w:r>
+      <w:r>
+        <w:rPr>
+          <w:sz w:val="24"/>
+          <w:szCs w:val="24"/>
+        </w:rPr>
+        <w:t>el “ID lote” del lote al que quiera acceder el usuario.</w:t>
+      </w:r>
+    </w:p>
+    <w:p>
+      <w:pPr>
+        <w:pStyle w:val="Prrafodelista"/>
+        <w:numPr>
+          <w:ilvl w:val="0"/>
+          <w:numId w:val="13"/>
+        </w:numPr>
+        <w:rPr>
+          <w:sz w:val="24"/>
+          <w:szCs w:val="24"/>
+        </w:rPr>
+      </w:pPr>
+      <w:r>
+        <w:rPr>
+          <w:sz w:val="24"/>
+          <w:szCs w:val="24"/>
+        </w:rPr>
+        <w:t xml:space="preserve">Dentro de la información del lote se puede acceder a la información de los vehículos que posee haciendo doble </w:t>
       </w:r>
       <w:proofErr w:type="spellStart"/>
       <w:r>
@@ -1761,27 +2645,51 @@
           <w:sz w:val="24"/>
           <w:szCs w:val="24"/>
         </w:rPr>
-        <w:t xml:space="preserve"> en el botón “Guardar código” y seleccionar el nombre y la carpeta donde guardarlo.</w:t>
-      </w:r>
-    </w:p>
-    <w:p>
-      <w:pPr>
-        <w:pStyle w:val="Prrafodelista"/>
-        <w:numPr>
-          <w:ilvl w:val="0"/>
-          <w:numId w:val="11"/>
-        </w:numPr>
-        <w:rPr>
-          <w:sz w:val="24"/>
-          <w:szCs w:val="24"/>
-        </w:rPr>
-      </w:pPr>
-      <w:r>
-        <w:rPr>
-          <w:sz w:val="24"/>
-          <w:szCs w:val="24"/>
-        </w:rPr>
-        <w:t xml:space="preserve">Para ver la información del lote del vehículo se debe hacer </w:t>
+        <w:t xml:space="preserve"> sobre el “VIN” del vehículo al que quiere acceder.</w:t>
+      </w:r>
+    </w:p>
+    <w:bookmarkEnd w:id="4"/>
+    <w:p>
+      <w:pPr>
+        <w:rPr>
+          <w:sz w:val="24"/>
+          <w:szCs w:val="24"/>
+        </w:rPr>
+      </w:pPr>
+    </w:p>
+    <w:p>
+      <w:pPr>
+        <w:rPr>
+          <w:sz w:val="24"/>
+          <w:szCs w:val="24"/>
+        </w:rPr>
+      </w:pPr>
+      <w:r>
+        <w:rPr>
+          <w:sz w:val="24"/>
+          <w:szCs w:val="24"/>
+        </w:rPr>
+        <w:t>Chat:</w:t>
+      </w:r>
+    </w:p>
+    <w:p>
+      <w:pPr>
+        <w:pStyle w:val="Prrafodelista"/>
+        <w:numPr>
+          <w:ilvl w:val="0"/>
+          <w:numId w:val="14"/>
+        </w:numPr>
+        <w:rPr>
+          <w:sz w:val="24"/>
+          <w:szCs w:val="24"/>
+        </w:rPr>
+      </w:pPr>
+      <w:r>
+        <w:rPr>
+          <w:sz w:val="24"/>
+          <w:szCs w:val="24"/>
+        </w:rPr>
+        <w:t xml:space="preserve">Para ingresar al chat entre usuario se debe hacer </w:t>
       </w:r>
       <w:proofErr w:type="spellStart"/>
       <w:r>
@@ -1797,1007 +2705,7 @@
           <w:sz w:val="24"/>
           <w:szCs w:val="24"/>
         </w:rPr>
-        <w:t xml:space="preserve"> en el botón “Ver más” en la sección “Lote”</w:t>
-      </w:r>
-      <w:r>
-        <w:rPr>
-          <w:sz w:val="24"/>
-          <w:szCs w:val="24"/>
-        </w:rPr>
-        <w:t>.</w:t>
-      </w:r>
-    </w:p>
-    <w:p>
-      <w:pPr>
-        <w:pStyle w:val="Prrafodelista"/>
-        <w:numPr>
-          <w:ilvl w:val="0"/>
-          <w:numId w:val="11"/>
-        </w:numPr>
-        <w:rPr>
-          <w:sz w:val="24"/>
-          <w:szCs w:val="24"/>
-        </w:rPr>
-      </w:pPr>
-      <w:r>
-        <w:rPr>
-          <w:sz w:val="24"/>
-          <w:szCs w:val="24"/>
-        </w:rPr>
-        <w:t xml:space="preserve">Para ver los informes de daños del vehículo se debe hacer </w:t>
-      </w:r>
-      <w:proofErr w:type="spellStart"/>
-      <w:r>
-        <w:rPr>
-          <w:sz w:val="24"/>
-          <w:szCs w:val="24"/>
-        </w:rPr>
-        <w:t>click</w:t>
-      </w:r>
-      <w:proofErr w:type="spellEnd"/>
-      <w:r>
-        <w:rPr>
-          <w:sz w:val="24"/>
-          <w:szCs w:val="24"/>
-        </w:rPr>
-        <w:t xml:space="preserve"> en el </w:t>
-      </w:r>
-      <w:r>
-        <w:rPr>
-          <w:sz w:val="24"/>
-          <w:szCs w:val="24"/>
-        </w:rPr>
-        <w:t>índice</w:t>
-      </w:r>
-      <w:r>
-        <w:rPr>
-          <w:sz w:val="24"/>
-          <w:szCs w:val="24"/>
-        </w:rPr>
-        <w:t xml:space="preserve"> llamado “Informes de daños”.</w:t>
-      </w:r>
-    </w:p>
-    <w:p>
-      <w:pPr>
-        <w:pStyle w:val="Prrafodelista"/>
-        <w:numPr>
-          <w:ilvl w:val="0"/>
-          <w:numId w:val="11"/>
-        </w:numPr>
-        <w:rPr>
-          <w:sz w:val="24"/>
-          <w:szCs w:val="24"/>
-        </w:rPr>
-      </w:pPr>
-      <w:r>
-        <w:rPr>
-          <w:sz w:val="24"/>
-          <w:szCs w:val="24"/>
-        </w:rPr>
-        <w:t xml:space="preserve">Para modificar un informe de daños realizado se debe hacer </w:t>
-      </w:r>
-      <w:proofErr w:type="spellStart"/>
-      <w:r>
-        <w:rPr>
-          <w:sz w:val="24"/>
-          <w:szCs w:val="24"/>
-        </w:rPr>
-        <w:t>click</w:t>
-      </w:r>
-      <w:proofErr w:type="spellEnd"/>
-      <w:r>
-        <w:rPr>
-          <w:sz w:val="24"/>
-          <w:szCs w:val="24"/>
-        </w:rPr>
-        <w:t xml:space="preserve"> en “Modificar”. Tenga en cuenta que solo se puede modificar el ultimo informe realizado y solo puede ser modificado por el creador.</w:t>
-      </w:r>
-    </w:p>
-    <w:p>
-      <w:pPr>
-        <w:pStyle w:val="Prrafodelista"/>
-        <w:numPr>
-          <w:ilvl w:val="0"/>
-          <w:numId w:val="11"/>
-        </w:numPr>
-        <w:rPr>
-          <w:sz w:val="24"/>
-          <w:szCs w:val="24"/>
-        </w:rPr>
-      </w:pPr>
-      <w:r>
-        <w:rPr>
-          <w:sz w:val="24"/>
-          <w:szCs w:val="24"/>
-        </w:rPr>
-        <w:t>Para navegar entre los distintos informes de daños y registros debe presionar las flechas “&lt;” y “&gt;”, siendo “&gt;” para ir hacia el siguiente y “&lt;” para regresar al anterior.</w:t>
-      </w:r>
-    </w:p>
-    <w:p>
-      <w:pPr>
-        <w:pStyle w:val="Prrafodelista"/>
-        <w:numPr>
-          <w:ilvl w:val="0"/>
-          <w:numId w:val="11"/>
-        </w:numPr>
-        <w:rPr>
-          <w:sz w:val="24"/>
-          <w:szCs w:val="24"/>
-        </w:rPr>
-      </w:pPr>
-      <w:r>
-        <w:rPr>
-          <w:sz w:val="24"/>
-          <w:szCs w:val="24"/>
-        </w:rPr>
-        <w:t xml:space="preserve">Para ver los traslados internos del vehículo debe hacer </w:t>
-      </w:r>
-      <w:proofErr w:type="spellStart"/>
-      <w:r>
-        <w:rPr>
-          <w:sz w:val="24"/>
-          <w:szCs w:val="24"/>
-        </w:rPr>
-        <w:t>click</w:t>
-      </w:r>
-      <w:proofErr w:type="spellEnd"/>
-      <w:r>
-        <w:rPr>
-          <w:sz w:val="24"/>
-          <w:szCs w:val="24"/>
-        </w:rPr>
-        <w:t xml:space="preserve"> en el índice llamado “Traslados internos”.</w:t>
-      </w:r>
-    </w:p>
-    <w:p>
-      <w:pPr>
-        <w:pStyle w:val="Prrafodelista"/>
-        <w:numPr>
-          <w:ilvl w:val="0"/>
-          <w:numId w:val="11"/>
-        </w:numPr>
-        <w:rPr>
-          <w:sz w:val="24"/>
-          <w:szCs w:val="24"/>
-        </w:rPr>
-      </w:pPr>
-      <w:r>
-        <w:rPr>
-          <w:sz w:val="24"/>
-          <w:szCs w:val="24"/>
-        </w:rPr>
-        <w:t xml:space="preserve">Para ver los lugares por los que paso el vehículo debe hacer </w:t>
-      </w:r>
-      <w:proofErr w:type="spellStart"/>
-      <w:r>
-        <w:rPr>
-          <w:sz w:val="24"/>
-          <w:szCs w:val="24"/>
-        </w:rPr>
-        <w:t>click</w:t>
-      </w:r>
-      <w:proofErr w:type="spellEnd"/>
-      <w:r>
-        <w:rPr>
-          <w:sz w:val="24"/>
-          <w:szCs w:val="24"/>
-        </w:rPr>
-        <w:t xml:space="preserve"> en el índice llamado “Lugares”.</w:t>
-      </w:r>
-    </w:p>
-    <w:p>
-      <w:pPr>
-        <w:rPr>
-          <w:sz w:val="24"/>
-          <w:szCs w:val="24"/>
-        </w:rPr>
-      </w:pPr>
-    </w:p>
-    <w:p>
-      <w:pPr>
-        <w:rPr>
-          <w:sz w:val="24"/>
-          <w:szCs w:val="24"/>
-        </w:rPr>
-      </w:pPr>
-      <w:r>
-        <w:rPr>
-          <w:sz w:val="24"/>
-          <w:szCs w:val="24"/>
-        </w:rPr>
-        <w:t>Agregar vehículo:</w:t>
-      </w:r>
-    </w:p>
-    <w:p>
-      <w:pPr>
-        <w:pStyle w:val="Prrafodelista"/>
-        <w:numPr>
-          <w:ilvl w:val="0"/>
-          <w:numId w:val="12"/>
-        </w:numPr>
-        <w:rPr>
-          <w:sz w:val="24"/>
-          <w:szCs w:val="24"/>
-        </w:rPr>
-      </w:pPr>
-      <w:r>
-        <w:rPr>
-          <w:sz w:val="24"/>
-          <w:szCs w:val="24"/>
-        </w:rPr>
-        <w:t xml:space="preserve">Para agregar un </w:t>
-      </w:r>
-      <w:proofErr w:type="spellStart"/>
-      <w:r>
-        <w:rPr>
-          <w:sz w:val="24"/>
-          <w:szCs w:val="24"/>
-        </w:rPr>
-        <w:t>vehiculo</w:t>
-      </w:r>
-      <w:proofErr w:type="spellEnd"/>
-      <w:r>
-        <w:rPr>
-          <w:sz w:val="24"/>
-          <w:szCs w:val="24"/>
-        </w:rPr>
-        <w:t xml:space="preserve"> al sistema se debe hacer </w:t>
-      </w:r>
-      <w:proofErr w:type="spellStart"/>
-      <w:r>
-        <w:rPr>
-          <w:sz w:val="24"/>
-          <w:szCs w:val="24"/>
-        </w:rPr>
-        <w:t>click</w:t>
-      </w:r>
-      <w:proofErr w:type="spellEnd"/>
-      <w:r>
-        <w:rPr>
-          <w:sz w:val="24"/>
-          <w:szCs w:val="24"/>
-        </w:rPr>
-        <w:t xml:space="preserve"> en </w:t>
-      </w:r>
-      <w:r>
-        <w:rPr>
-          <w:sz w:val="24"/>
-          <w:szCs w:val="24"/>
-        </w:rPr>
-        <w:t xml:space="preserve">el botón “agregar </w:t>
-      </w:r>
-      <w:proofErr w:type="spellStart"/>
-      <w:r>
-        <w:rPr>
-          <w:sz w:val="24"/>
-          <w:szCs w:val="24"/>
-        </w:rPr>
-        <w:t>vehiculo</w:t>
-      </w:r>
-      <w:proofErr w:type="spellEnd"/>
-      <w:r>
-        <w:rPr>
-          <w:sz w:val="24"/>
-          <w:szCs w:val="24"/>
-        </w:rPr>
-        <w:t>” de la lista de vehículos.</w:t>
-      </w:r>
-    </w:p>
-    <w:p>
-      <w:pPr>
-        <w:pStyle w:val="Prrafodelista"/>
-        <w:numPr>
-          <w:ilvl w:val="0"/>
-          <w:numId w:val="12"/>
-        </w:numPr>
-        <w:rPr>
-          <w:sz w:val="24"/>
-          <w:szCs w:val="24"/>
-        </w:rPr>
-      </w:pPr>
-      <w:r>
-        <w:rPr>
-          <w:sz w:val="24"/>
-          <w:szCs w:val="24"/>
-        </w:rPr>
-        <w:t>Dentro de la ventana se debe agregar la información del vehículo</w:t>
-      </w:r>
-      <w:r>
-        <w:rPr>
-          <w:sz w:val="24"/>
-          <w:szCs w:val="24"/>
-        </w:rPr>
-        <w:t xml:space="preserve"> manualmente o se puede escanear el código QR del vehículo presionando el botón “</w:t>
-      </w:r>
-      <w:proofErr w:type="spellStart"/>
-      <w:r>
-        <w:rPr>
-          <w:sz w:val="24"/>
-          <w:szCs w:val="24"/>
-        </w:rPr>
-        <w:t>Escaner</w:t>
-      </w:r>
-      <w:proofErr w:type="spellEnd"/>
-      <w:r>
-        <w:rPr>
-          <w:sz w:val="24"/>
-          <w:szCs w:val="24"/>
-        </w:rPr>
-        <w:t xml:space="preserve"> QR”</w:t>
-      </w:r>
-    </w:p>
-    <w:p>
-      <w:pPr>
-        <w:pStyle w:val="Prrafodelista"/>
-        <w:numPr>
-          <w:ilvl w:val="0"/>
-          <w:numId w:val="12"/>
-        </w:numPr>
-        <w:rPr>
-          <w:sz w:val="24"/>
-          <w:szCs w:val="24"/>
-        </w:rPr>
-      </w:pPr>
-      <w:r>
-        <w:rPr>
-          <w:sz w:val="24"/>
-          <w:szCs w:val="24"/>
-        </w:rPr>
-        <w:t>Primeramente, se debe agregar el VIN del vehículo, con el cual podremos agregar automáticamente otra información presionando el botón “Buscar”</w:t>
-      </w:r>
-    </w:p>
-    <w:p>
-      <w:pPr>
-        <w:pStyle w:val="Prrafodelista"/>
-        <w:numPr>
-          <w:ilvl w:val="0"/>
-          <w:numId w:val="12"/>
-        </w:numPr>
-        <w:rPr>
-          <w:sz w:val="24"/>
-          <w:szCs w:val="24"/>
-        </w:rPr>
-      </w:pPr>
-      <w:r>
-        <w:rPr>
-          <w:sz w:val="24"/>
-          <w:szCs w:val="24"/>
-        </w:rPr>
-        <w:lastRenderedPageBreak/>
-        <w:t>En el caso de ingresar manualmente la información, luego de ingresar la marca y el modelo del vehículo en los cuadros de texto correspondientes, se puede elegir mediante una lista el año y el tipo de vehículo que va a ingresar el usuario.</w:t>
-      </w:r>
-    </w:p>
-    <w:p>
-      <w:pPr>
-        <w:pStyle w:val="Prrafodelista"/>
-        <w:numPr>
-          <w:ilvl w:val="0"/>
-          <w:numId w:val="12"/>
-        </w:numPr>
-        <w:rPr>
-          <w:sz w:val="24"/>
-          <w:szCs w:val="24"/>
-        </w:rPr>
-      </w:pPr>
-      <w:r>
-        <w:rPr>
-          <w:sz w:val="24"/>
-          <w:szCs w:val="24"/>
-        </w:rPr>
-        <w:t xml:space="preserve">Para seleccionar el color del vehículo se debe hacer </w:t>
-      </w:r>
-      <w:proofErr w:type="spellStart"/>
-      <w:r>
-        <w:rPr>
-          <w:sz w:val="24"/>
-          <w:szCs w:val="24"/>
-        </w:rPr>
-        <w:t>click</w:t>
-      </w:r>
-      <w:proofErr w:type="spellEnd"/>
-      <w:r>
-        <w:rPr>
-          <w:sz w:val="24"/>
-          <w:szCs w:val="24"/>
-        </w:rPr>
-        <w:t xml:space="preserve"> en “Selecciona” en el índice llamado “Color”.</w:t>
-      </w:r>
-    </w:p>
-    <w:p>
-      <w:pPr>
-        <w:pStyle w:val="Prrafodelista"/>
-        <w:numPr>
-          <w:ilvl w:val="0"/>
-          <w:numId w:val="12"/>
-        </w:numPr>
-        <w:rPr>
-          <w:sz w:val="24"/>
-          <w:szCs w:val="24"/>
-        </w:rPr>
-      </w:pPr>
-      <w:r>
-        <w:rPr>
-          <w:sz w:val="24"/>
-          <w:szCs w:val="24"/>
-        </w:rPr>
-        <w:t xml:space="preserve">Para seleccionar la zona se debe hacer </w:t>
-      </w:r>
-      <w:proofErr w:type="spellStart"/>
-      <w:r>
-        <w:rPr>
-          <w:sz w:val="24"/>
-          <w:szCs w:val="24"/>
-        </w:rPr>
-        <w:t>click</w:t>
-      </w:r>
-      <w:proofErr w:type="spellEnd"/>
-      <w:r>
-        <w:rPr>
-          <w:sz w:val="24"/>
-          <w:szCs w:val="24"/>
-        </w:rPr>
-        <w:t xml:space="preserve"> sobre la lista desplegable llamada “Zona” y elegir la opción deseada.</w:t>
-      </w:r>
-    </w:p>
-    <w:p>
-      <w:pPr>
-        <w:pStyle w:val="Prrafodelista"/>
-        <w:numPr>
-          <w:ilvl w:val="0"/>
-          <w:numId w:val="12"/>
-        </w:numPr>
-        <w:rPr>
-          <w:sz w:val="24"/>
-          <w:szCs w:val="24"/>
-        </w:rPr>
-      </w:pPr>
-      <w:r>
-        <w:rPr>
-          <w:sz w:val="24"/>
-          <w:szCs w:val="24"/>
-        </w:rPr>
-        <w:t xml:space="preserve">Para seleccionar la subzona se debe hacer </w:t>
-      </w:r>
-      <w:proofErr w:type="spellStart"/>
-      <w:r>
-        <w:rPr>
-          <w:sz w:val="24"/>
-          <w:szCs w:val="24"/>
-        </w:rPr>
-        <w:t>click</w:t>
-      </w:r>
-      <w:proofErr w:type="spellEnd"/>
-      <w:r>
-        <w:rPr>
-          <w:sz w:val="24"/>
-          <w:szCs w:val="24"/>
-        </w:rPr>
-        <w:t xml:space="preserve"> sobre la lista desplegable llamada “subzona” y elegir la opción deseada.</w:t>
-      </w:r>
-    </w:p>
-    <w:p>
-      <w:pPr>
-        <w:pStyle w:val="Prrafodelista"/>
-        <w:numPr>
-          <w:ilvl w:val="0"/>
-          <w:numId w:val="12"/>
-        </w:numPr>
-        <w:rPr>
-          <w:sz w:val="24"/>
-          <w:szCs w:val="24"/>
-        </w:rPr>
-      </w:pPr>
-      <w:r>
-        <w:rPr>
-          <w:sz w:val="24"/>
-          <w:szCs w:val="24"/>
-        </w:rPr>
-        <w:t xml:space="preserve">Para seleccionar la posición se debe hacer </w:t>
-      </w:r>
-      <w:proofErr w:type="spellStart"/>
-      <w:r>
-        <w:rPr>
-          <w:sz w:val="24"/>
-          <w:szCs w:val="24"/>
-        </w:rPr>
-        <w:t>click</w:t>
-      </w:r>
-      <w:proofErr w:type="spellEnd"/>
-      <w:r>
-        <w:rPr>
-          <w:sz w:val="24"/>
-          <w:szCs w:val="24"/>
-        </w:rPr>
-        <w:t xml:space="preserve"> sobre la lista desplegable llamada “Posiciones disponibles” y elegir la opción deseada.</w:t>
-      </w:r>
-    </w:p>
-    <w:p>
-      <w:pPr>
-        <w:pStyle w:val="Prrafodelista"/>
-        <w:numPr>
-          <w:ilvl w:val="0"/>
-          <w:numId w:val="12"/>
-        </w:numPr>
-        <w:rPr>
-          <w:sz w:val="24"/>
-          <w:szCs w:val="24"/>
-        </w:rPr>
-      </w:pPr>
-      <w:r>
-        <w:rPr>
-          <w:sz w:val="24"/>
-          <w:szCs w:val="24"/>
-        </w:rPr>
-        <w:t>Para ingresar el vehículo a un lote se puede seleccionar un lote ya creado desde la lista desplegable llamada “Lote” o crear un nuevo.</w:t>
-      </w:r>
-    </w:p>
-    <w:p>
-      <w:pPr>
-        <w:pStyle w:val="Prrafodelista"/>
-        <w:numPr>
-          <w:ilvl w:val="0"/>
-          <w:numId w:val="12"/>
-        </w:numPr>
-        <w:rPr>
-          <w:sz w:val="24"/>
-          <w:szCs w:val="24"/>
-        </w:rPr>
-      </w:pPr>
-      <w:r>
-        <w:rPr>
-          <w:sz w:val="24"/>
-          <w:szCs w:val="24"/>
-        </w:rPr>
-        <w:t xml:space="preserve">Para crear un lote se debe hacer </w:t>
-      </w:r>
-      <w:proofErr w:type="spellStart"/>
-      <w:r>
-        <w:rPr>
-          <w:sz w:val="24"/>
-          <w:szCs w:val="24"/>
-        </w:rPr>
-        <w:t>click</w:t>
-      </w:r>
-      <w:proofErr w:type="spellEnd"/>
-      <w:r>
-        <w:rPr>
-          <w:sz w:val="24"/>
-          <w:szCs w:val="24"/>
-        </w:rPr>
-        <w:t xml:space="preserve"> en el botón llamado “Crear lote” que se encuentra al lado de la lista desplegable de lotes</w:t>
-      </w:r>
-      <w:r>
-        <w:rPr>
-          <w:sz w:val="24"/>
-          <w:szCs w:val="24"/>
-        </w:rPr>
-        <w:t>.</w:t>
-      </w:r>
-    </w:p>
-    <w:p>
-      <w:pPr>
-        <w:pStyle w:val="Prrafodelista"/>
-        <w:numPr>
-          <w:ilvl w:val="0"/>
-          <w:numId w:val="12"/>
-        </w:numPr>
-        <w:rPr>
-          <w:sz w:val="24"/>
-          <w:szCs w:val="24"/>
-        </w:rPr>
-      </w:pPr>
-      <w:r>
-        <w:rPr>
-          <w:sz w:val="24"/>
-          <w:szCs w:val="24"/>
-        </w:rPr>
-        <w:t>Dentro de la creación de lote se debe escribir el nombre del lote a crear y seleccionar el destino del lote mediante la lista desplegable de destinos.</w:t>
-      </w:r>
-    </w:p>
-    <w:p>
-      <w:pPr>
-        <w:pStyle w:val="Prrafodelista"/>
-        <w:numPr>
-          <w:ilvl w:val="0"/>
-          <w:numId w:val="12"/>
-        </w:numPr>
-        <w:rPr>
-          <w:sz w:val="24"/>
-          <w:szCs w:val="24"/>
-        </w:rPr>
-      </w:pPr>
-      <w:r>
-        <w:rPr>
-          <w:sz w:val="24"/>
-          <w:szCs w:val="24"/>
-        </w:rPr>
-        <w:t xml:space="preserve">Luego de escribir el nombre y seleccionar el destino se debe hacer </w:t>
-      </w:r>
-      <w:proofErr w:type="spellStart"/>
-      <w:r>
-        <w:rPr>
-          <w:sz w:val="24"/>
-          <w:szCs w:val="24"/>
-        </w:rPr>
-        <w:t>click</w:t>
-      </w:r>
-      <w:proofErr w:type="spellEnd"/>
-      <w:r>
-        <w:rPr>
-          <w:sz w:val="24"/>
-          <w:szCs w:val="24"/>
-        </w:rPr>
-        <w:t xml:space="preserve"> en el botón “Aceptar”. Se puede cancelar la creación en cualquier momento presionando el botón “Cancelar”.</w:t>
-      </w:r>
-    </w:p>
-    <w:p>
-      <w:pPr>
-        <w:pStyle w:val="Prrafodelista"/>
-        <w:numPr>
-          <w:ilvl w:val="0"/>
-          <w:numId w:val="12"/>
-        </w:numPr>
-        <w:rPr>
-          <w:sz w:val="24"/>
-          <w:szCs w:val="24"/>
-        </w:rPr>
-      </w:pPr>
-      <w:r>
-        <w:rPr>
-          <w:sz w:val="24"/>
-          <w:szCs w:val="24"/>
-        </w:rPr>
-        <w:t>Luego de seleccionar el lote se deberá ingresar un informe de daños, para ello se debe presionar el botón “Realizar un informe de daños”.</w:t>
-      </w:r>
-    </w:p>
-    <w:p>
-      <w:pPr>
-        <w:pStyle w:val="Prrafodelista"/>
-        <w:numPr>
-          <w:ilvl w:val="0"/>
-          <w:numId w:val="12"/>
-        </w:numPr>
-        <w:rPr>
-          <w:sz w:val="24"/>
-          <w:szCs w:val="24"/>
-        </w:rPr>
-      </w:pPr>
-      <w:r>
-        <w:rPr>
-          <w:sz w:val="24"/>
-          <w:szCs w:val="24"/>
-        </w:rPr>
-        <w:t>Dentro de la creación del informe de daños se debe añadir una descripción escrita en el panel llamado “Descripción”.</w:t>
-      </w:r>
-    </w:p>
-    <w:p>
-      <w:pPr>
-        <w:pStyle w:val="Prrafodelista"/>
-        <w:numPr>
-          <w:ilvl w:val="0"/>
-          <w:numId w:val="12"/>
-        </w:numPr>
-        <w:rPr>
-          <w:sz w:val="24"/>
-          <w:szCs w:val="24"/>
-        </w:rPr>
-      </w:pPr>
-      <w:r>
-        <w:rPr>
-          <w:sz w:val="24"/>
-          <w:szCs w:val="24"/>
-        </w:rPr>
-        <w:t>Si el usuario quiere puede añadir también un registro de daños. Para ello debe apretar el botón “+” verde.</w:t>
-      </w:r>
-      <w:r>
-        <w:rPr>
-          <w:sz w:val="24"/>
-          <w:szCs w:val="24"/>
-        </w:rPr>
-        <w:t xml:space="preserve"> Para eliminar un registro de daños ingresado se debe presionar el botón “</w:t>
-      </w:r>
-      <w:proofErr w:type="gramStart"/>
-      <w:r>
-        <w:rPr>
-          <w:sz w:val="24"/>
-          <w:szCs w:val="24"/>
-        </w:rPr>
-        <w:t>-“ rojo</w:t>
-      </w:r>
-      <w:proofErr w:type="gramEnd"/>
-      <w:r>
-        <w:rPr>
-          <w:sz w:val="24"/>
-          <w:szCs w:val="24"/>
-        </w:rPr>
-        <w:t xml:space="preserve"> y para editarlo el botón “E” azul.</w:t>
-      </w:r>
-    </w:p>
-    <w:p>
-      <w:pPr>
-        <w:pStyle w:val="Prrafodelista"/>
-        <w:numPr>
-          <w:ilvl w:val="0"/>
-          <w:numId w:val="12"/>
-        </w:numPr>
-        <w:rPr>
-          <w:sz w:val="24"/>
-          <w:szCs w:val="24"/>
-        </w:rPr>
-      </w:pPr>
-      <w:r>
-        <w:rPr>
-          <w:sz w:val="24"/>
-          <w:szCs w:val="24"/>
-        </w:rPr>
-        <w:t>Dentro de la creación del registro de daños se debe ingresar una descripción en el panel llamado “Descripción” y se</w:t>
-      </w:r>
-      <w:r>
-        <w:rPr>
-          <w:sz w:val="24"/>
-          <w:szCs w:val="24"/>
-        </w:rPr>
-        <w:t xml:space="preserve"> debe agregar una foto, para ello se debe presionar el botón “Agregar” y seleccionar una foto.</w:t>
-      </w:r>
-    </w:p>
-    <w:p>
-      <w:pPr>
-        <w:pStyle w:val="Prrafodelista"/>
-        <w:numPr>
-          <w:ilvl w:val="0"/>
-          <w:numId w:val="12"/>
-        </w:numPr>
-        <w:rPr>
-          <w:sz w:val="24"/>
-          <w:szCs w:val="24"/>
-        </w:rPr>
-      </w:pPr>
-      <w:r>
-        <w:rPr>
-          <w:sz w:val="24"/>
-          <w:szCs w:val="24"/>
-        </w:rPr>
-        <w:t>Para eliminar una foto agregada se debe presionar el botón “Eliminar” con la foto seleccionada.</w:t>
-      </w:r>
-    </w:p>
-    <w:p>
-      <w:pPr>
-        <w:pStyle w:val="Prrafodelista"/>
-        <w:numPr>
-          <w:ilvl w:val="0"/>
-          <w:numId w:val="12"/>
-        </w:numPr>
-        <w:rPr>
-          <w:sz w:val="24"/>
-          <w:szCs w:val="24"/>
-        </w:rPr>
-      </w:pPr>
-      <w:r>
-        <w:rPr>
-          <w:sz w:val="24"/>
-          <w:szCs w:val="24"/>
-        </w:rPr>
-        <w:t>Para terminar de ingresar el registro de daños se debe presionar el botón “Ingresar”.</w:t>
-      </w:r>
-    </w:p>
-    <w:p>
-      <w:pPr>
-        <w:pStyle w:val="Prrafodelista"/>
-        <w:numPr>
-          <w:ilvl w:val="0"/>
-          <w:numId w:val="12"/>
-        </w:numPr>
-        <w:rPr>
-          <w:sz w:val="24"/>
-          <w:szCs w:val="24"/>
-        </w:rPr>
-      </w:pPr>
-      <w:r>
-        <w:rPr>
-          <w:sz w:val="24"/>
-          <w:szCs w:val="24"/>
-        </w:rPr>
-        <w:t>Luego de ingresar un registro de daños se lo puede modificar presionando el botón “Modificar informe” o eliminarlo presionando el botón “Eliminar informe”.</w:t>
-      </w:r>
-    </w:p>
-    <w:p>
-      <w:pPr>
-        <w:pStyle w:val="Prrafodelista"/>
-        <w:numPr>
-          <w:ilvl w:val="0"/>
-          <w:numId w:val="12"/>
-        </w:numPr>
-        <w:rPr>
-          <w:sz w:val="24"/>
-          <w:szCs w:val="24"/>
-        </w:rPr>
-      </w:pPr>
-      <w:r>
-        <w:rPr>
-          <w:sz w:val="24"/>
-          <w:szCs w:val="24"/>
-        </w:rPr>
-        <w:t>Para finalizar de agregar un nuevo vehículo se debe presionar el botón “Ingresar vehículo”. Para cancelar la operación se debe cerrar la ventana desde la “X” de la barra de herramientas superior.</w:t>
-      </w:r>
-    </w:p>
-    <w:p>
-      <w:pPr>
-        <w:rPr>
-          <w:sz w:val="24"/>
-          <w:szCs w:val="24"/>
-        </w:rPr>
-      </w:pPr>
-    </w:p>
-    <w:p>
-      <w:pPr>
-        <w:rPr>
-          <w:sz w:val="24"/>
-          <w:szCs w:val="24"/>
-        </w:rPr>
-      </w:pPr>
-      <w:r>
-        <w:rPr>
-          <w:sz w:val="24"/>
-          <w:szCs w:val="24"/>
-        </w:rPr>
-        <w:t>Lista de lotes:</w:t>
-      </w:r>
-    </w:p>
-    <w:p>
-      <w:pPr>
-        <w:pStyle w:val="Prrafodelista"/>
-        <w:numPr>
-          <w:ilvl w:val="0"/>
-          <w:numId w:val="13"/>
-        </w:numPr>
-        <w:rPr>
-          <w:sz w:val="24"/>
-          <w:szCs w:val="24"/>
-        </w:rPr>
-      </w:pPr>
-      <w:r>
-        <w:rPr>
-          <w:sz w:val="24"/>
-          <w:szCs w:val="24"/>
-        </w:rPr>
-        <w:t xml:space="preserve">Para ingresar a la lista de lotes se debe hacer </w:t>
-      </w:r>
-      <w:proofErr w:type="spellStart"/>
-      <w:r>
-        <w:rPr>
-          <w:sz w:val="24"/>
-          <w:szCs w:val="24"/>
-        </w:rPr>
-        <w:t>click</w:t>
-      </w:r>
-      <w:proofErr w:type="spellEnd"/>
-      <w:r>
-        <w:rPr>
-          <w:sz w:val="24"/>
-          <w:szCs w:val="24"/>
-        </w:rPr>
-        <w:t xml:space="preserve"> en el botón la opción “lista de lotes” del panel de navegación izquierdo.</w:t>
-      </w:r>
-    </w:p>
-    <w:p>
-      <w:pPr>
-        <w:pStyle w:val="Prrafodelista"/>
-        <w:numPr>
-          <w:ilvl w:val="0"/>
-          <w:numId w:val="13"/>
-        </w:numPr>
-        <w:rPr>
-          <w:sz w:val="24"/>
-          <w:szCs w:val="24"/>
-        </w:rPr>
-      </w:pPr>
-      <w:r>
-        <w:rPr>
-          <w:sz w:val="24"/>
-          <w:szCs w:val="24"/>
-        </w:rPr>
-        <w:t xml:space="preserve">Dentro de la lista de lotes se puede acceder a la información de un lote en particular haciendo </w:t>
-      </w:r>
-      <w:proofErr w:type="spellStart"/>
-      <w:r>
-        <w:rPr>
-          <w:sz w:val="24"/>
-          <w:szCs w:val="24"/>
-        </w:rPr>
-        <w:t>click</w:t>
-      </w:r>
-      <w:proofErr w:type="spellEnd"/>
-      <w:r>
-        <w:rPr>
-          <w:sz w:val="24"/>
-          <w:szCs w:val="24"/>
-        </w:rPr>
-        <w:t xml:space="preserve"> sobre </w:t>
-      </w:r>
-      <w:r>
-        <w:rPr>
-          <w:sz w:val="24"/>
-          <w:szCs w:val="24"/>
-        </w:rPr>
-        <w:t>el “ID lote” del lote al que quiera acceder el usuario.</w:t>
-      </w:r>
-    </w:p>
-    <w:p>
-      <w:pPr>
-        <w:pStyle w:val="Prrafodelista"/>
-        <w:numPr>
-          <w:ilvl w:val="0"/>
-          <w:numId w:val="13"/>
-        </w:numPr>
-        <w:rPr>
-          <w:sz w:val="24"/>
-          <w:szCs w:val="24"/>
-        </w:rPr>
-      </w:pPr>
-      <w:r>
-        <w:rPr>
-          <w:sz w:val="24"/>
-          <w:szCs w:val="24"/>
-        </w:rPr>
-        <w:t xml:space="preserve">Dentro de la información del lote se puede acceder a la información de los vehículos que posee haciendo doble </w:t>
-      </w:r>
-      <w:proofErr w:type="spellStart"/>
-      <w:r>
-        <w:rPr>
-          <w:sz w:val="24"/>
-          <w:szCs w:val="24"/>
-        </w:rPr>
-        <w:t>click</w:t>
-      </w:r>
-      <w:proofErr w:type="spellEnd"/>
-      <w:r>
-        <w:rPr>
-          <w:sz w:val="24"/>
-          <w:szCs w:val="24"/>
-        </w:rPr>
-        <w:t xml:space="preserve"> sobre el “VIN” del vehículo al que quiere acceder.</w:t>
-      </w:r>
-    </w:p>
-    <w:p>
-      <w:pPr>
-        <w:rPr>
-          <w:sz w:val="24"/>
-          <w:szCs w:val="24"/>
-        </w:rPr>
-      </w:pPr>
-    </w:p>
-    <w:p>
-      <w:pPr>
-        <w:rPr>
-          <w:sz w:val="24"/>
-          <w:szCs w:val="24"/>
-        </w:rPr>
-      </w:pPr>
-    </w:p>
-    <w:p>
-      <w:pPr>
-        <w:rPr>
-          <w:sz w:val="24"/>
-          <w:szCs w:val="24"/>
-        </w:rPr>
-      </w:pPr>
-      <w:bookmarkStart w:id="0" w:name="_GoBack"/>
-      <w:bookmarkEnd w:id="0"/>
-    </w:p>
-    <w:p>
-      <w:pPr>
-        <w:rPr>
-          <w:sz w:val="24"/>
-          <w:szCs w:val="24"/>
-        </w:rPr>
-      </w:pPr>
-      <w:r>
-        <w:rPr>
-          <w:sz w:val="24"/>
-          <w:szCs w:val="24"/>
-        </w:rPr>
-        <w:lastRenderedPageBreak/>
-        <w:t>Chat:</w:t>
+        <w:t xml:space="preserve"> en la opción “Chat” del panel de navegación izquierdo.</w:t>
       </w:r>
     </w:p>
     <w:p>
@@ -2817,23 +2725,7 @@
           <w:sz w:val="24"/>
           <w:szCs w:val="24"/>
         </w:rPr>
-        <w:t xml:space="preserve">Para ingresar al chat entre usuario se debe hacer </w:t>
-      </w:r>
-      <w:proofErr w:type="spellStart"/>
-      <w:r>
-        <w:rPr>
-          <w:sz w:val="24"/>
-          <w:szCs w:val="24"/>
-        </w:rPr>
-        <w:t>click</w:t>
-      </w:r>
-      <w:proofErr w:type="spellEnd"/>
-      <w:r>
-        <w:rPr>
-          <w:sz w:val="24"/>
-          <w:szCs w:val="24"/>
-        </w:rPr>
-        <w:t xml:space="preserve"> en la opción “Chat” del panel de navegación izquierdo.</w:t>
+        <w:t>Dentro del chat, para enviar un mensaje se debe seleccionar el usuario al que se lo vas a enviar desde la lista de usuarios.</w:t>
       </w:r>
     </w:p>
     <w:p>
@@ -2853,39 +2745,9 @@
           <w:sz w:val="24"/>
           <w:szCs w:val="24"/>
         </w:rPr>
-        <w:t>Dentro del chat, para enviar un mensaje se debe seleccionar el usuario al que se lo vas a enviar desde la lista de usuarios.</w:t>
-      </w:r>
-    </w:p>
-    <w:p>
-      <w:pPr>
-        <w:pStyle w:val="Prrafodelista"/>
-        <w:numPr>
-          <w:ilvl w:val="0"/>
-          <w:numId w:val="14"/>
-        </w:numPr>
-        <w:rPr>
-          <w:sz w:val="24"/>
-          <w:szCs w:val="24"/>
-        </w:rPr>
-      </w:pPr>
-      <w:r>
-        <w:rPr>
-          <w:sz w:val="24"/>
-          <w:szCs w:val="24"/>
-        </w:rPr>
         <w:t>Luego se debe escribir el mensaje que quiere enviar el usuario en el cuadro de texto inferior y pulsar el botón “Enviar”.</w:t>
       </w:r>
     </w:p>
-    <w:p>
-      <w:pPr>
-        <w:ind w:left="360"/>
-        <w:rPr>
-          <w:sz w:val="24"/>
-          <w:szCs w:val="24"/>
-        </w:rPr>
-      </w:pPr>
-    </w:p>
-    <w:p/>
     <w:sectPr>
       <w:pgSz w:w="11906" w:h="16838"/>
       <w:pgMar w:top="720" w:right="720" w:bottom="720" w:left="720" w:header="708" w:footer="708" w:gutter="0"/>

</xml_diff>

<commit_message>
Subo los manuales terminados
</commit_message>
<xml_diff>
--- a/Actividades/ADA03020/Manual Operario.docx
+++ b/Actividades/ADA03020/Manual Operario.docx
@@ -125,23 +125,7 @@
           <w:sz w:val="24"/>
           <w:szCs w:val="24"/>
         </w:rPr>
-        <w:t xml:space="preserve">Ruta en </w:t>
-      </w:r>
-      <w:proofErr w:type="spellStart"/>
-      <w:r>
-        <w:rPr>
-          <w:sz w:val="24"/>
-          <w:szCs w:val="24"/>
-        </w:rPr>
-        <w:t>GitLab</w:t>
-      </w:r>
-      <w:proofErr w:type="spellEnd"/>
-      <w:r>
-        <w:rPr>
-          <w:sz w:val="24"/>
-          <w:szCs w:val="24"/>
-        </w:rPr>
-        <w:t>: /Actividades/</w:t>
+        <w:t>Ruta en GitLab: /Actividades/</w:t>
       </w:r>
       <w:r>
         <w:rPr>
@@ -236,21 +220,12 @@
           <w:szCs w:val="24"/>
         </w:rPr>
       </w:pPr>
-      <w:proofErr w:type="spellStart"/>
-      <w:r>
-        <w:rPr>
-          <w:sz w:val="24"/>
-          <w:szCs w:val="24"/>
-        </w:rPr>
-        <w:t>Login</w:t>
-      </w:r>
-      <w:proofErr w:type="spellEnd"/>
-      <w:r>
-        <w:rPr>
-          <w:sz w:val="24"/>
-          <w:szCs w:val="24"/>
-        </w:rPr>
-        <w:t>:</w:t>
+      <w:r>
+        <w:rPr>
+          <w:sz w:val="24"/>
+          <w:szCs w:val="24"/>
+        </w:rPr>
+        <w:t>Login:</w:t>
       </w:r>
       <w:r>
         <w:rPr>
@@ -313,6 +288,27 @@
         </w:rPr>
         <w:t>Se abrirá una ventana en la cual el usuario deberá ingresar la información del servidor, su nombre de usuario y contraseña de dicho servidor y por ultimo el nombre de la Base de Datos, una vez ingresado todos los datos deberá presionar el botón “Establecer conexión”</w:t>
       </w:r>
+      <w:r>
+        <w:rPr>
+          <w:sz w:val="24"/>
+          <w:szCs w:val="24"/>
+        </w:rPr>
+        <w:t xml:space="preserve">. </w:t>
+      </w:r>
+      <w:r>
+        <w:rPr>
+          <w:sz w:val="24"/>
+          <w:szCs w:val="24"/>
+        </w:rPr>
+        <w:t>Si el usuario ingreso caracteres incorrectos, información incoherente o fuera de orden se le desplegara un mensaje de error indicando cual fue el error que cometió</w:t>
+      </w:r>
+      <w:r>
+        <w:rPr>
+          <w:sz w:val="24"/>
+          <w:szCs w:val="24"/>
+        </w:rPr>
+        <w:t>.</w:t>
+      </w:r>
     </w:p>
     <w:p>
       <w:pPr>
@@ -353,6 +349,13 @@
         </w:rPr>
         <w:t>Para cambiar la contraseña del usuario se deberá presionar el botón “Restaurar”. Una vez dentro se debe escribir el nombre de usuario y presionar “Ver pregunta”</w:t>
       </w:r>
+      <w:r>
+        <w:rPr>
+          <w:sz w:val="24"/>
+          <w:szCs w:val="24"/>
+        </w:rPr>
+        <w:t xml:space="preserve"> </w:t>
+      </w:r>
     </w:p>
     <w:p>
       <w:pPr>
@@ -373,6 +376,27 @@
         </w:rPr>
         <w:t>Luego se deberá ingresar la respuesta correcta, la cual se configuró cuando se creó el usuario, y se deberá escribir la nueva contraseña debajo de la respuesta.</w:t>
       </w:r>
+      <w:r>
+        <w:rPr>
+          <w:sz w:val="24"/>
+          <w:szCs w:val="24"/>
+        </w:rPr>
+        <w:t xml:space="preserve"> </w:t>
+      </w:r>
+      <w:r>
+        <w:rPr>
+          <w:sz w:val="24"/>
+          <w:szCs w:val="24"/>
+        </w:rPr>
+        <w:t>Si el usuario ingreso caracteres incorrectos, información incoherente o fuera de orden se le desplegara un mensaje de error indicando cual fue el error que cometió</w:t>
+      </w:r>
+      <w:r>
+        <w:rPr>
+          <w:sz w:val="24"/>
+          <w:szCs w:val="24"/>
+        </w:rPr>
+        <w:t>.</w:t>
+      </w:r>
     </w:p>
     <w:p>
       <w:pPr>
@@ -391,17 +415,8 @@
           <w:sz w:val="24"/>
           <w:szCs w:val="24"/>
         </w:rPr>
-        <w:t xml:space="preserve">Para finalizar con la renovación de la contraseña se debe presionar el botón “Cambiar”, si la respuesta fue correcta y no se mostró ningún mensaje de error, el usuario deberá presionar el botón que dice “Salir” para volver a la ventana del </w:t>
-      </w:r>
-      <w:proofErr w:type="spellStart"/>
-      <w:r>
-        <w:rPr>
-          <w:sz w:val="24"/>
-          <w:szCs w:val="24"/>
-        </w:rPr>
-        <w:t>login</w:t>
-      </w:r>
-      <w:proofErr w:type="spellEnd"/>
+        <w:t>Para finalizar con la renovación de la contraseña se debe presionar el botón “Cambiar”, si la respuesta fue correcta y no se mostró ningún mensaje de error, el usuario deberá presionar el botón que dice “Salir” para volver a la ventana del login</w:t>
+      </w:r>
       <w:r>
         <w:rPr>
           <w:sz w:val="24"/>
@@ -427,26 +442,6 @@
           <w:sz w:val="24"/>
           <w:szCs w:val="24"/>
         </w:rPr>
-        <w:t>Una vez cambiada la contraseña, si es que lo hizo, se deberá establecer nuevamente la conexión con el servidor, explicado en los pasos 1 y 2.</w:t>
-      </w:r>
-    </w:p>
-    <w:p>
-      <w:pPr>
-        <w:pStyle w:val="Prrafodelista"/>
-        <w:numPr>
-          <w:ilvl w:val="0"/>
-          <w:numId w:val="1"/>
-        </w:numPr>
-        <w:rPr>
-          <w:sz w:val="24"/>
-          <w:szCs w:val="24"/>
-        </w:rPr>
-      </w:pPr>
-      <w:r>
-        <w:rPr>
-          <w:sz w:val="24"/>
-          <w:szCs w:val="24"/>
-        </w:rPr>
         <w:t>Para acceder a la aplicación, luego de ingresar el nombre de usuario y la contraseña correctos, el usuario debe presionar el botón “Ingresar”.</w:t>
       </w:r>
     </w:p>
@@ -525,23 +520,7 @@
           <w:sz w:val="24"/>
           <w:szCs w:val="24"/>
         </w:rPr>
-        <w:t xml:space="preserve">El usuario deberá hacer </w:t>
-      </w:r>
-      <w:proofErr w:type="spellStart"/>
-      <w:r>
-        <w:rPr>
-          <w:sz w:val="24"/>
-          <w:szCs w:val="24"/>
-        </w:rPr>
-        <w:t>click</w:t>
-      </w:r>
-      <w:proofErr w:type="spellEnd"/>
-      <w:r>
-        <w:rPr>
-          <w:sz w:val="24"/>
-          <w:szCs w:val="24"/>
-        </w:rPr>
-        <w:t xml:space="preserve"> sobre el nombre del lugar de trabajo al que quiera ingresar.</w:t>
+        <w:t>El usuario deberá hacer click sobre el nombre del lugar de trabajo al que quiera ingresar.</w:t>
       </w:r>
     </w:p>
     <w:p>
@@ -581,23 +560,7 @@
           <w:sz w:val="24"/>
           <w:szCs w:val="24"/>
         </w:rPr>
-        <w:t xml:space="preserve">Si el usuario quiere volver hacia el </w:t>
-      </w:r>
-      <w:proofErr w:type="spellStart"/>
-      <w:r>
-        <w:rPr>
-          <w:sz w:val="24"/>
-          <w:szCs w:val="24"/>
-        </w:rPr>
-        <w:t>login</w:t>
-      </w:r>
-      <w:proofErr w:type="spellEnd"/>
-      <w:r>
-        <w:rPr>
-          <w:sz w:val="24"/>
-          <w:szCs w:val="24"/>
-        </w:rPr>
-        <w:t xml:space="preserve"> deberá presionar el botón que dice “Cancelar”.</w:t>
+        <w:t>Si el usuario quiere volver hacia el login deberá presionar el botón que dice “Cancelar”.</w:t>
       </w:r>
     </w:p>
     <w:p>
@@ -650,14 +613,6 @@
     <w:p>
       <w:pPr>
         <w:pStyle w:val="Prrafodelista"/>
-        <w:rPr>
-          <w:sz w:val="24"/>
-          <w:szCs w:val="24"/>
-        </w:rPr>
-      </w:pPr>
-    </w:p>
-    <w:p>
-      <w:pPr>
         <w:rPr>
           <w:sz w:val="24"/>
           <w:szCs w:val="24"/>
@@ -725,23 +680,7 @@
           <w:sz w:val="24"/>
           <w:szCs w:val="24"/>
         </w:rPr>
-        <w:t xml:space="preserve">Para cerrar la ventana abierta actualmente el usuario deberá presionar el botón que tiene una “X” como icono. Si el usuario abrió una misma ventana varias para volver al inicio deberá cerrarlas todas, es decir, si hizo </w:t>
-      </w:r>
-      <w:proofErr w:type="spellStart"/>
-      <w:r>
-        <w:rPr>
-          <w:sz w:val="24"/>
-          <w:szCs w:val="24"/>
-        </w:rPr>
-        <w:t>click</w:t>
-      </w:r>
-      <w:proofErr w:type="spellEnd"/>
-      <w:r>
-        <w:rPr>
-          <w:sz w:val="24"/>
-          <w:szCs w:val="24"/>
-        </w:rPr>
-        <w:t xml:space="preserve"> 3 veces sobre el botón “inicio” para cerrarlo deberá apretar el botón “X” 3 veces.</w:t>
+        <w:t>Para cerrar la ventana abierta actualmente el usuario deberá presionar el botón que tiene una “X” como icono. Si el usuario abrió una misma ventana varias para volver al inicio deberá cerrarlas todas, es decir, si hizo click 3 veces sobre el botón “inicio” para cerrarlo deberá apretar el botón “X” 3 veces.</w:t>
       </w:r>
     </w:p>
     <w:p>
@@ -906,23 +845,7 @@
           <w:sz w:val="24"/>
           <w:szCs w:val="24"/>
         </w:rPr>
-        <w:t xml:space="preserve">Puede cambiar de tipo de notificación haciendo </w:t>
-      </w:r>
-      <w:proofErr w:type="spellStart"/>
-      <w:r>
-        <w:rPr>
-          <w:sz w:val="24"/>
-          <w:szCs w:val="24"/>
-        </w:rPr>
-        <w:t>click</w:t>
-      </w:r>
-      <w:proofErr w:type="spellEnd"/>
-      <w:r>
-        <w:rPr>
-          <w:sz w:val="24"/>
-          <w:szCs w:val="24"/>
-        </w:rPr>
-        <w:t xml:space="preserve"> sobre el tipo de notificación que quiera en la lista de la izquierda.</w:t>
+        <w:t>Puede cambiar de tipo de notificación haciendo click sobre el tipo de notificación que quiera en la lista de la izquierda.</w:t>
       </w:r>
     </w:p>
     <w:p>
@@ -1054,6 +977,27 @@
         </w:rPr>
         <w:t>Para cambiar la contraseña el usuario debe ingresar la nueva contraseña dos veces en los dos campos de texto y presionar el botón “Ingresar”.</w:t>
       </w:r>
+      <w:r>
+        <w:rPr>
+          <w:sz w:val="24"/>
+          <w:szCs w:val="24"/>
+        </w:rPr>
+        <w:t xml:space="preserve"> </w:t>
+      </w:r>
+      <w:r>
+        <w:rPr>
+          <w:sz w:val="24"/>
+          <w:szCs w:val="24"/>
+        </w:rPr>
+        <w:t>Si el usuario ingreso caracteres incorrectos, información incoherente o fuera de orden se le desplegara un mensaje de error indicando cual fue el error que cometió</w:t>
+      </w:r>
+      <w:r>
+        <w:rPr>
+          <w:sz w:val="24"/>
+          <w:szCs w:val="24"/>
+        </w:rPr>
+        <w:t>.</w:t>
+      </w:r>
     </w:p>
     <w:p>
       <w:pPr>
@@ -1074,6 +1018,27 @@
         </w:rPr>
         <w:t>Para cambiar la pregunta de seguridad el usuario debe ingresar la nueva pregunta dos veces en los dos campos de texto y presionar el botón “Ingresar”.</w:t>
       </w:r>
+      <w:r>
+        <w:rPr>
+          <w:sz w:val="24"/>
+          <w:szCs w:val="24"/>
+        </w:rPr>
+        <w:t xml:space="preserve"> </w:t>
+      </w:r>
+      <w:r>
+        <w:rPr>
+          <w:sz w:val="24"/>
+          <w:szCs w:val="24"/>
+        </w:rPr>
+        <w:t>Si el usuario ingreso caracteres incorrectos, información incoherente o fuera de orden se le desplegara un mensaje de error indicando cual fue el error que cometió</w:t>
+      </w:r>
+      <w:r>
+        <w:rPr>
+          <w:sz w:val="24"/>
+          <w:szCs w:val="24"/>
+        </w:rPr>
+        <w:t>.</w:t>
+      </w:r>
     </w:p>
     <w:p>
       <w:pPr>
@@ -1112,23 +1077,7 @@
           <w:sz w:val="24"/>
           <w:szCs w:val="24"/>
         </w:rPr>
-        <w:t xml:space="preserve">Para ver los lugares de trabajo disponibles en la aplicación se deber hacer </w:t>
-      </w:r>
-      <w:proofErr w:type="spellStart"/>
-      <w:r>
-        <w:rPr>
-          <w:sz w:val="24"/>
-          <w:szCs w:val="24"/>
-        </w:rPr>
-        <w:t>click</w:t>
-      </w:r>
-      <w:proofErr w:type="spellEnd"/>
-      <w:r>
-        <w:rPr>
-          <w:sz w:val="24"/>
-          <w:szCs w:val="24"/>
-        </w:rPr>
-        <w:t xml:space="preserve"> sobre el índice llamado “Lugares de trabajo”</w:t>
+        <w:t>Para ver los lugares de trabajo disponibles en la aplicación se deber hacer click sobre el índice llamado “Lugares de trabajo”</w:t>
       </w:r>
     </w:p>
     <w:p>
@@ -1148,23 +1097,7 @@
           <w:sz w:val="24"/>
           <w:szCs w:val="24"/>
         </w:rPr>
-        <w:t xml:space="preserve">Para ver los vehículos agregados por el usuario se debe hacer </w:t>
-      </w:r>
-      <w:proofErr w:type="spellStart"/>
-      <w:r>
-        <w:rPr>
-          <w:sz w:val="24"/>
-          <w:szCs w:val="24"/>
-        </w:rPr>
-        <w:t>click</w:t>
-      </w:r>
-      <w:proofErr w:type="spellEnd"/>
-      <w:r>
-        <w:rPr>
-          <w:sz w:val="24"/>
-          <w:szCs w:val="24"/>
-        </w:rPr>
-        <w:t xml:space="preserve"> en el índice llamado “Vehículos agregados”.</w:t>
+        <w:t>Para ver los vehículos agregados por el usuario se debe hacer click en el índice llamado “Vehículos agregados”.</w:t>
       </w:r>
     </w:p>
     <w:p>
@@ -1184,23 +1117,7 @@
           <w:sz w:val="24"/>
           <w:szCs w:val="24"/>
         </w:rPr>
-        <w:t xml:space="preserve">Para ver los vehículos inspeccionados por el usuario se debe hacer </w:t>
-      </w:r>
-      <w:proofErr w:type="spellStart"/>
-      <w:r>
-        <w:rPr>
-          <w:sz w:val="24"/>
-          <w:szCs w:val="24"/>
-        </w:rPr>
-        <w:t>click</w:t>
-      </w:r>
-      <w:proofErr w:type="spellEnd"/>
-      <w:r>
-        <w:rPr>
-          <w:sz w:val="24"/>
-          <w:szCs w:val="24"/>
-        </w:rPr>
-        <w:t xml:space="preserve"> en el índice llamado “Vehículos inspeccionados”.</w:t>
+        <w:t>Para ver los vehículos inspeccionados por el usuario se debe hacer click en el índice llamado “Vehículos inspeccionados”.</w:t>
       </w:r>
     </w:p>
     <w:p>
@@ -1220,39 +1137,7 @@
           <w:sz w:val="24"/>
           <w:szCs w:val="24"/>
         </w:rPr>
-        <w:t xml:space="preserve">Para ver los ingresos a la aplicación realizados por el usuario se debe hacer </w:t>
-      </w:r>
-      <w:proofErr w:type="spellStart"/>
-      <w:r>
-        <w:rPr>
-          <w:sz w:val="24"/>
-          <w:szCs w:val="24"/>
-        </w:rPr>
-        <w:t>click</w:t>
-      </w:r>
-      <w:proofErr w:type="spellEnd"/>
-      <w:r>
-        <w:rPr>
-          <w:sz w:val="24"/>
-          <w:szCs w:val="24"/>
-        </w:rPr>
-        <w:t xml:space="preserve"> en el </w:t>
-      </w:r>
-      <w:proofErr w:type="spellStart"/>
-      <w:r>
-        <w:rPr>
-          <w:sz w:val="24"/>
-          <w:szCs w:val="24"/>
-        </w:rPr>
-        <w:t>indice</w:t>
-      </w:r>
-      <w:proofErr w:type="spellEnd"/>
-      <w:r>
-        <w:rPr>
-          <w:sz w:val="24"/>
-          <w:szCs w:val="24"/>
-        </w:rPr>
-        <w:t xml:space="preserve"> llamado “Ingresos al sistema”.</w:t>
+        <w:t>Para ver los ingresos a la aplicación realizados por el usuario se debe hacer click en el indice llamado “Ingresos al sistema”.</w:t>
       </w:r>
     </w:p>
     <w:p>
@@ -1263,11 +1148,20 @@
         </w:rPr>
       </w:pPr>
       <w:bookmarkStart w:id="0" w:name="_Hlk22300640"/>
-      <w:r>
-        <w:rPr>
-          <w:sz w:val="24"/>
-          <w:szCs w:val="24"/>
-        </w:rPr>
+    </w:p>
+    <w:p>
+      <w:pPr>
+        <w:rPr>
+          <w:sz w:val="24"/>
+          <w:szCs w:val="24"/>
+        </w:rPr>
+      </w:pPr>
+      <w:r>
+        <w:rPr>
+          <w:sz w:val="24"/>
+          <w:szCs w:val="24"/>
+        </w:rPr>
+        <w:lastRenderedPageBreak/>
         <w:t>Inicio:</w:t>
       </w:r>
     </w:p>
@@ -1288,23 +1182,7 @@
           <w:sz w:val="24"/>
           <w:szCs w:val="24"/>
         </w:rPr>
-        <w:t xml:space="preserve">Para acceder al inicio de la aplicación se debe hacer </w:t>
-      </w:r>
-      <w:proofErr w:type="spellStart"/>
-      <w:r>
-        <w:rPr>
-          <w:sz w:val="24"/>
-          <w:szCs w:val="24"/>
-        </w:rPr>
-        <w:t>click</w:t>
-      </w:r>
-      <w:proofErr w:type="spellEnd"/>
-      <w:r>
-        <w:rPr>
-          <w:sz w:val="24"/>
-          <w:szCs w:val="24"/>
-        </w:rPr>
-        <w:t xml:space="preserve"> en la opción llamada “Inicio”, acompañada por el icono de una casa, del panel de navegación. Dentro de la ventana se muestra información del usuari</w:t>
+        <w:t>Para acceder al inicio de la aplicación se debe hacer click en la opción llamada “Inicio”, acompañada por el icono de una casa, del panel de navegación. Dentro de la ventana se muestra información del usuari</w:t>
       </w:r>
       <w:r>
         <w:rPr>
@@ -1314,6 +1192,35 @@
         <w:t xml:space="preserve">o. </w:t>
       </w:r>
     </w:p>
+    <w:p>
+      <w:pPr>
+        <w:pStyle w:val="Prrafodelista"/>
+        <w:numPr>
+          <w:ilvl w:val="0"/>
+          <w:numId w:val="9"/>
+        </w:numPr>
+        <w:rPr>
+          <w:sz w:val="24"/>
+          <w:szCs w:val="24"/>
+        </w:rPr>
+      </w:pPr>
+      <w:r>
+        <w:rPr>
+          <w:sz w:val="24"/>
+          <w:szCs w:val="24"/>
+        </w:rPr>
+        <w:t>Para ingresar a la información acerca de nuestra empresa y aplicación se debe hacer click en el botón ubicado en la esquina superior derecha de la aplicación, el cual posee un icono de una “i</w:t>
+      </w:r>
+      <w:r>
+        <w:rPr>
+          <w:sz w:val="24"/>
+          <w:szCs w:val="24"/>
+        </w:rPr>
+        <w:t>”.</w:t>
+      </w:r>
+      <w:bookmarkStart w:id="1" w:name="_GoBack"/>
+      <w:bookmarkEnd w:id="1"/>
+    </w:p>
     <w:bookmarkEnd w:id="0"/>
     <w:p>
       <w:pPr>
@@ -1355,23 +1262,7 @@
           <w:sz w:val="24"/>
           <w:szCs w:val="24"/>
         </w:rPr>
-        <w:t xml:space="preserve">Para acceder a la lista de zonas se debe hacer </w:t>
-      </w:r>
-      <w:proofErr w:type="spellStart"/>
-      <w:r>
-        <w:rPr>
-          <w:sz w:val="24"/>
-          <w:szCs w:val="24"/>
-        </w:rPr>
-        <w:t>click</w:t>
-      </w:r>
-      <w:proofErr w:type="spellEnd"/>
-      <w:r>
-        <w:rPr>
-          <w:sz w:val="24"/>
-          <w:szCs w:val="24"/>
-        </w:rPr>
-        <w:t xml:space="preserve"> en la opción llamada “Lista de zonas” del panel de navegación. Dentro de dicha ventana se muestra una lista de zonas, subzonas y vehículos y distinta información de la zona.</w:t>
+        <w:t>Para acceder a la lista de zonas se debe hacer click en la opción llamada “Lista de zonas” del panel de navegación. Dentro de dicha ventana se muestra una lista de zonas, subzonas y vehículos y distinta información de la zona.</w:t>
       </w:r>
     </w:p>
     <w:p>
@@ -1391,23 +1282,7 @@
           <w:sz w:val="24"/>
           <w:szCs w:val="24"/>
         </w:rPr>
-        <w:t xml:space="preserve">Para cambiar la zona a visualizar se debe hacer </w:t>
-      </w:r>
-      <w:proofErr w:type="spellStart"/>
-      <w:r>
-        <w:rPr>
-          <w:sz w:val="24"/>
-          <w:szCs w:val="24"/>
-        </w:rPr>
-        <w:t>click</w:t>
-      </w:r>
-      <w:proofErr w:type="spellEnd"/>
-      <w:r>
-        <w:rPr>
-          <w:sz w:val="24"/>
-          <w:szCs w:val="24"/>
-        </w:rPr>
-        <w:t xml:space="preserve"> sobre el nombre de la zona deseada en la lista de zonas.</w:t>
+        <w:t>Para cambiar la zona a visualizar se debe hacer click sobre el nombre de la zona deseada en la lista de zonas.</w:t>
       </w:r>
     </w:p>
     <w:p>
@@ -1427,41 +1302,25 @@
           <w:sz w:val="24"/>
           <w:szCs w:val="24"/>
         </w:rPr>
-        <w:t xml:space="preserve">Para cambiar la subzona a visualizar se debe hacer </w:t>
-      </w:r>
-      <w:proofErr w:type="spellStart"/>
-      <w:r>
-        <w:rPr>
-          <w:sz w:val="24"/>
-          <w:szCs w:val="24"/>
-        </w:rPr>
-        <w:t>click</w:t>
-      </w:r>
-      <w:proofErr w:type="spellEnd"/>
-      <w:r>
-        <w:rPr>
-          <w:sz w:val="24"/>
-          <w:szCs w:val="24"/>
-        </w:rPr>
-        <w:t xml:space="preserve"> sobre el nombre de la subzona deseada en la lista de subzonas. En el panel ubicado al lado de la lista de subzona se muestran los vehículos almacenados en dicha subzona.</w:t>
-      </w:r>
-    </w:p>
-    <w:p>
-      <w:pPr>
-        <w:rPr>
-          <w:sz w:val="24"/>
-          <w:szCs w:val="24"/>
-        </w:rPr>
-      </w:pPr>
-    </w:p>
-    <w:p>
-      <w:pPr>
-        <w:rPr>
-          <w:sz w:val="24"/>
-          <w:szCs w:val="24"/>
-        </w:rPr>
-      </w:pPr>
-      <w:bookmarkStart w:id="1" w:name="_Hlk22300689"/>
+        <w:t>Para cambiar la subzona a visualizar se debe hacer click sobre el nombre de la subzona deseada en la lista de subzonas. En el panel ubicado al lado de la lista de subzona se muestran los vehículos almacenados en dicha subzona.</w:t>
+      </w:r>
+    </w:p>
+    <w:p>
+      <w:pPr>
+        <w:rPr>
+          <w:sz w:val="24"/>
+          <w:szCs w:val="24"/>
+        </w:rPr>
+      </w:pPr>
+    </w:p>
+    <w:p>
+      <w:pPr>
+        <w:rPr>
+          <w:sz w:val="24"/>
+          <w:szCs w:val="24"/>
+        </w:rPr>
+      </w:pPr>
+      <w:bookmarkStart w:id="2" w:name="_Hlk22300689"/>
       <w:r>
         <w:rPr>
           <w:sz w:val="24"/>
@@ -1487,23 +1346,7 @@
           <w:sz w:val="24"/>
           <w:szCs w:val="24"/>
         </w:rPr>
-        <w:t xml:space="preserve">Para ingresar a la lista de vehículos del lugar se debe hacer </w:t>
-      </w:r>
-      <w:proofErr w:type="spellStart"/>
-      <w:r>
-        <w:rPr>
-          <w:sz w:val="24"/>
-          <w:szCs w:val="24"/>
-        </w:rPr>
-        <w:t>click</w:t>
-      </w:r>
-      <w:proofErr w:type="spellEnd"/>
-      <w:r>
-        <w:rPr>
-          <w:sz w:val="24"/>
-          <w:szCs w:val="24"/>
-        </w:rPr>
-        <w:t xml:space="preserve"> en la opción llamada “Lista vehículos” del panel de navegación</w:t>
+        <w:t>Para ingresar a la lista de vehículos del lugar se debe hacer click en la opción llamada “Lista vehículos” del panel de navegación</w:t>
       </w:r>
       <w:r>
         <w:rPr>
@@ -1530,23 +1373,7 @@
           <w:sz w:val="24"/>
           <w:szCs w:val="24"/>
         </w:rPr>
-        <w:t xml:space="preserve">Para ingresar al panel de información del vehículo se debe hacer doble </w:t>
-      </w:r>
-      <w:proofErr w:type="spellStart"/>
-      <w:r>
-        <w:rPr>
-          <w:sz w:val="24"/>
-          <w:szCs w:val="24"/>
-        </w:rPr>
-        <w:t>click</w:t>
-      </w:r>
-      <w:proofErr w:type="spellEnd"/>
-      <w:r>
-        <w:rPr>
-          <w:sz w:val="24"/>
-          <w:szCs w:val="24"/>
-        </w:rPr>
-        <w:t xml:space="preserve"> sobre el vehículo del cual se quiere ver la información.</w:t>
+        <w:t>Para ingresar al panel de información del vehículo se debe hacer doble click sobre el vehículo del cual se quiere ver la información.</w:t>
       </w:r>
     </w:p>
     <w:p>
@@ -1586,23 +1413,7 @@
           <w:sz w:val="24"/>
           <w:szCs w:val="24"/>
         </w:rPr>
-        <w:t xml:space="preserve">Para ver la información general del vehículo se debe hacer </w:t>
-      </w:r>
-      <w:proofErr w:type="spellStart"/>
-      <w:r>
-        <w:rPr>
-          <w:sz w:val="24"/>
-          <w:szCs w:val="24"/>
-        </w:rPr>
-        <w:t>click</w:t>
-      </w:r>
-      <w:proofErr w:type="spellEnd"/>
-      <w:r>
-        <w:rPr>
-          <w:sz w:val="24"/>
-          <w:szCs w:val="24"/>
-        </w:rPr>
-        <w:t xml:space="preserve"> sobre el índice llamado “General”.</w:t>
+        <w:t>Para ver la información general del vehículo se debe hacer click sobre el índice llamado “General”.</w:t>
       </w:r>
     </w:p>
     <w:p>
@@ -1629,23 +1440,7 @@
           <w:sz w:val="24"/>
           <w:szCs w:val="24"/>
         </w:rPr>
-        <w:t xml:space="preserve"> del vehículo se debe hacer </w:t>
-      </w:r>
-      <w:proofErr w:type="spellStart"/>
-      <w:r>
-        <w:rPr>
-          <w:sz w:val="24"/>
-          <w:szCs w:val="24"/>
-        </w:rPr>
-        <w:t>click</w:t>
-      </w:r>
-      <w:proofErr w:type="spellEnd"/>
-      <w:r>
-        <w:rPr>
-          <w:sz w:val="24"/>
-          <w:szCs w:val="24"/>
-        </w:rPr>
-        <w:t xml:space="preserve"> en el botón “Guardar código” y seleccionar el nombre y la carpeta donde guardarlo.</w:t>
+        <w:t xml:space="preserve"> del vehículo se debe hacer click en el botón “Guardar código” y seleccionar el nombre y la carpeta donde guardarlo.</w:t>
       </w:r>
     </w:p>
     <w:p>
@@ -1665,23 +1460,7 @@
           <w:sz w:val="24"/>
           <w:szCs w:val="24"/>
         </w:rPr>
-        <w:t xml:space="preserve">Para ver la información del lote del vehículo se debe hacer </w:t>
-      </w:r>
-      <w:proofErr w:type="spellStart"/>
-      <w:r>
-        <w:rPr>
-          <w:sz w:val="24"/>
-          <w:szCs w:val="24"/>
-        </w:rPr>
-        <w:t>click</w:t>
-      </w:r>
-      <w:proofErr w:type="spellEnd"/>
-      <w:r>
-        <w:rPr>
-          <w:sz w:val="24"/>
-          <w:szCs w:val="24"/>
-        </w:rPr>
-        <w:t xml:space="preserve"> en el botón “Ver más” en la sección “Lote”</w:t>
+        <w:t>Para ver la información del lote del vehículo se debe hacer click en el botón “Ver más” en la sección “Lote”</w:t>
       </w:r>
       <w:r>
         <w:rPr>
@@ -1708,23 +1487,7 @@
           <w:sz w:val="24"/>
           <w:szCs w:val="24"/>
         </w:rPr>
-        <w:t xml:space="preserve">Para ver los informes de daños del vehículo se debe hacer </w:t>
-      </w:r>
-      <w:proofErr w:type="spellStart"/>
-      <w:r>
-        <w:rPr>
-          <w:sz w:val="24"/>
-          <w:szCs w:val="24"/>
-        </w:rPr>
-        <w:t>click</w:t>
-      </w:r>
-      <w:proofErr w:type="spellEnd"/>
-      <w:r>
-        <w:rPr>
-          <w:sz w:val="24"/>
-          <w:szCs w:val="24"/>
-        </w:rPr>
-        <w:t xml:space="preserve"> en el </w:t>
+        <w:t xml:space="preserve">Para ver los informes de daños del vehículo se debe hacer click en el </w:t>
       </w:r>
       <w:r>
         <w:rPr>
@@ -1758,23 +1521,7 @@
           <w:sz w:val="24"/>
           <w:szCs w:val="24"/>
         </w:rPr>
-        <w:t xml:space="preserve">Para modificar un informe de daños realizado se debe hacer </w:t>
-      </w:r>
-      <w:proofErr w:type="spellStart"/>
-      <w:r>
-        <w:rPr>
-          <w:sz w:val="24"/>
-          <w:szCs w:val="24"/>
-        </w:rPr>
-        <w:t>click</w:t>
-      </w:r>
-      <w:proofErr w:type="spellEnd"/>
-      <w:r>
-        <w:rPr>
-          <w:sz w:val="24"/>
-          <w:szCs w:val="24"/>
-        </w:rPr>
-        <w:t xml:space="preserve"> en “Modificar”. Tenga en cuenta que solo se puede modificar el ultimo informe realizado y solo puede ser modificado por el creador.</w:t>
+        <w:t>Para modificar un informe de daños realizado se debe hacer click en “Modificar”. Tenga en cuenta que solo se puede modificar el ultimo informe realizado y solo puede ser modificado por el creador.</w:t>
       </w:r>
     </w:p>
     <w:p>
@@ -1796,6 +1543,27 @@
         </w:rPr>
         <w:t>Para navegar entre los distintos informes de daños y registros debe presionar las flechas “&lt;” y “&gt;”, siendo “&gt;” para ir hacia el siguiente y “&lt;” para regresar al anterior.</w:t>
       </w:r>
+      <w:r>
+        <w:rPr>
+          <w:sz w:val="24"/>
+          <w:szCs w:val="24"/>
+        </w:rPr>
+        <w:t xml:space="preserve"> </w:t>
+      </w:r>
+      <w:r>
+        <w:rPr>
+          <w:sz w:val="24"/>
+          <w:szCs w:val="24"/>
+        </w:rPr>
+        <w:t>Si el usuario ingreso caracteres incorrectos, información incoherente o fuera de orden se le desplegara un mensaje de error indicando cual fue el error que cometió</w:t>
+      </w:r>
+      <w:r>
+        <w:rPr>
+          <w:sz w:val="24"/>
+          <w:szCs w:val="24"/>
+        </w:rPr>
+        <w:t>.</w:t>
+      </w:r>
     </w:p>
     <w:p>
       <w:pPr>
@@ -1814,23 +1582,7 @@
           <w:sz w:val="24"/>
           <w:szCs w:val="24"/>
         </w:rPr>
-        <w:t xml:space="preserve">Para ver los traslados internos del vehículo debe hacer </w:t>
-      </w:r>
-      <w:proofErr w:type="spellStart"/>
-      <w:r>
-        <w:rPr>
-          <w:sz w:val="24"/>
-          <w:szCs w:val="24"/>
-        </w:rPr>
-        <w:t>click</w:t>
-      </w:r>
-      <w:proofErr w:type="spellEnd"/>
-      <w:r>
-        <w:rPr>
-          <w:sz w:val="24"/>
-          <w:szCs w:val="24"/>
-        </w:rPr>
-        <w:t xml:space="preserve"> en el índice llamado “Traslados internos”.</w:t>
+        <w:t>Para ver los traslados internos del vehículo debe hacer click en el índice llamado “Traslados internos”.</w:t>
       </w:r>
     </w:p>
     <w:p>
@@ -1850,43 +1602,26 @@
           <w:sz w:val="24"/>
           <w:szCs w:val="24"/>
         </w:rPr>
-        <w:t xml:space="preserve">Para ver los lugares por los que paso el vehículo debe hacer </w:t>
-      </w:r>
-      <w:proofErr w:type="spellStart"/>
-      <w:r>
-        <w:rPr>
-          <w:sz w:val="24"/>
-          <w:szCs w:val="24"/>
-        </w:rPr>
-        <w:t>click</w:t>
-      </w:r>
-      <w:proofErr w:type="spellEnd"/>
-      <w:r>
-        <w:rPr>
-          <w:sz w:val="24"/>
-          <w:szCs w:val="24"/>
-        </w:rPr>
-        <w:t xml:space="preserve"> en el índice llamado “Lugares”.</w:t>
-      </w:r>
-    </w:p>
-    <w:bookmarkEnd w:id="1"/>
-    <w:p>
-      <w:pPr>
-        <w:rPr>
-          <w:sz w:val="24"/>
-          <w:szCs w:val="24"/>
-        </w:rPr>
-      </w:pPr>
-    </w:p>
-    <w:p>
-      <w:pPr>
-        <w:rPr>
-          <w:sz w:val="24"/>
-          <w:szCs w:val="24"/>
-        </w:rPr>
-      </w:pPr>
-      <w:bookmarkStart w:id="2" w:name="_Hlk22300756"/>
-      <w:bookmarkStart w:id="3" w:name="_GoBack"/>
+        <w:t>Para ver los lugares por los que paso el vehículo debe hacer click en el índice llamado “Lugares”.</w:t>
+      </w:r>
+    </w:p>
+    <w:bookmarkEnd w:id="2"/>
+    <w:p>
+      <w:pPr>
+        <w:rPr>
+          <w:sz w:val="24"/>
+          <w:szCs w:val="24"/>
+        </w:rPr>
+      </w:pPr>
+    </w:p>
+    <w:p>
+      <w:pPr>
+        <w:rPr>
+          <w:sz w:val="24"/>
+          <w:szCs w:val="24"/>
+        </w:rPr>
+      </w:pPr>
+      <w:bookmarkStart w:id="3" w:name="_Hlk22300756"/>
       <w:r>
         <w:rPr>
           <w:sz w:val="24"/>
@@ -1912,62 +1647,14 @@
           <w:sz w:val="24"/>
           <w:szCs w:val="24"/>
         </w:rPr>
-        <w:t xml:space="preserve">Para agregar un </w:t>
-      </w:r>
-      <w:proofErr w:type="spellStart"/>
-      <w:r>
-        <w:rPr>
-          <w:sz w:val="24"/>
-          <w:szCs w:val="24"/>
-        </w:rPr>
-        <w:t>vehiculo</w:t>
-      </w:r>
-      <w:proofErr w:type="spellEnd"/>
-      <w:r>
-        <w:rPr>
-          <w:sz w:val="24"/>
-          <w:szCs w:val="24"/>
-        </w:rPr>
-        <w:t xml:space="preserve"> al sistema se debe hacer </w:t>
-      </w:r>
-      <w:proofErr w:type="spellStart"/>
-      <w:r>
-        <w:rPr>
-          <w:sz w:val="24"/>
-          <w:szCs w:val="24"/>
-        </w:rPr>
-        <w:t>click</w:t>
-      </w:r>
-      <w:proofErr w:type="spellEnd"/>
-      <w:r>
-        <w:rPr>
-          <w:sz w:val="24"/>
-          <w:szCs w:val="24"/>
-        </w:rPr>
-        <w:t xml:space="preserve"> en </w:t>
-      </w:r>
-      <w:r>
-        <w:rPr>
-          <w:sz w:val="24"/>
-          <w:szCs w:val="24"/>
-        </w:rPr>
-        <w:t xml:space="preserve">el botón “agregar </w:t>
-      </w:r>
-      <w:proofErr w:type="spellStart"/>
-      <w:r>
-        <w:rPr>
-          <w:sz w:val="24"/>
-          <w:szCs w:val="24"/>
-        </w:rPr>
-        <w:t>vehiculo</w:t>
-      </w:r>
-      <w:proofErr w:type="spellEnd"/>
-      <w:r>
-        <w:rPr>
-          <w:sz w:val="24"/>
-          <w:szCs w:val="24"/>
-        </w:rPr>
-        <w:t>” de la lista de vehículos.</w:t>
+        <w:t xml:space="preserve">Para agregar un vehiculo al sistema se debe hacer click en </w:t>
+      </w:r>
+      <w:r>
+        <w:rPr>
+          <w:sz w:val="24"/>
+          <w:szCs w:val="24"/>
+        </w:rPr>
+        <w:t>el botón “agregar vehiculo” de la lista de vehículos.</w:t>
       </w:r>
     </w:p>
     <w:p>
@@ -1987,6 +1674,7 @@
           <w:sz w:val="24"/>
           <w:szCs w:val="24"/>
         </w:rPr>
+        <w:lastRenderedPageBreak/>
         <w:t>Dentro de la ventana se debe agregar la información del vehículo</w:t>
       </w:r>
       <w:r>
@@ -1994,23 +1682,7 @@
           <w:sz w:val="24"/>
           <w:szCs w:val="24"/>
         </w:rPr>
-        <w:t xml:space="preserve"> manualmente o se puede escanear el código QR del vehículo presionando el botón “</w:t>
-      </w:r>
-      <w:proofErr w:type="spellStart"/>
-      <w:r>
-        <w:rPr>
-          <w:sz w:val="24"/>
-          <w:szCs w:val="24"/>
-        </w:rPr>
-        <w:t>Escaner</w:t>
-      </w:r>
-      <w:proofErr w:type="spellEnd"/>
-      <w:r>
-        <w:rPr>
-          <w:sz w:val="24"/>
-          <w:szCs w:val="24"/>
-        </w:rPr>
-        <w:t xml:space="preserve"> QR”</w:t>
+        <w:t xml:space="preserve"> manualmente o se puede escanear el código QR del vehículo presionando el botón “Escaner QR”</w:t>
       </w:r>
     </w:p>
     <w:p>
@@ -2032,6 +1704,27 @@
         </w:rPr>
         <w:t>Primeramente, se debe agregar el VIN del vehículo, con el cual podremos agregar automáticamente otra información presionando el botón “Buscar”</w:t>
       </w:r>
+      <w:r>
+        <w:rPr>
+          <w:sz w:val="24"/>
+          <w:szCs w:val="24"/>
+        </w:rPr>
+        <w:t xml:space="preserve">. </w:t>
+      </w:r>
+      <w:r>
+        <w:rPr>
+          <w:sz w:val="24"/>
+          <w:szCs w:val="24"/>
+        </w:rPr>
+        <w:t>Si el usuario ingreso caracteres incorrectos, información incoherente o fuera de orden se le desplegara un mensaje de error indicando cual fue el error que cometió</w:t>
+      </w:r>
+      <w:r>
+        <w:rPr>
+          <w:sz w:val="24"/>
+          <w:szCs w:val="24"/>
+        </w:rPr>
+        <w:t>.</w:t>
+      </w:r>
     </w:p>
     <w:p>
       <w:pPr>
@@ -2070,23 +1763,7 @@
           <w:sz w:val="24"/>
           <w:szCs w:val="24"/>
         </w:rPr>
-        <w:t xml:space="preserve">Para seleccionar el color del vehículo se debe hacer </w:t>
-      </w:r>
-      <w:proofErr w:type="spellStart"/>
-      <w:r>
-        <w:rPr>
-          <w:sz w:val="24"/>
-          <w:szCs w:val="24"/>
-        </w:rPr>
-        <w:t>click</w:t>
-      </w:r>
-      <w:proofErr w:type="spellEnd"/>
-      <w:r>
-        <w:rPr>
-          <w:sz w:val="24"/>
-          <w:szCs w:val="24"/>
-        </w:rPr>
-        <w:t xml:space="preserve"> en “Selecciona” en el índice llamado “Color”.</w:t>
+        <w:t>Para seleccionar el color del vehículo se debe hacer click en “Selecciona” en el índice llamado “Color”.</w:t>
       </w:r>
     </w:p>
     <w:p>
@@ -2106,24 +1783,7 @@
           <w:sz w:val="24"/>
           <w:szCs w:val="24"/>
         </w:rPr>
-        <w:lastRenderedPageBreak/>
-        <w:t xml:space="preserve">Para seleccionar la zona se debe hacer </w:t>
-      </w:r>
-      <w:proofErr w:type="spellStart"/>
-      <w:r>
-        <w:rPr>
-          <w:sz w:val="24"/>
-          <w:szCs w:val="24"/>
-        </w:rPr>
-        <w:t>click</w:t>
-      </w:r>
-      <w:proofErr w:type="spellEnd"/>
-      <w:r>
-        <w:rPr>
-          <w:sz w:val="24"/>
-          <w:szCs w:val="24"/>
-        </w:rPr>
-        <w:t xml:space="preserve"> sobre la lista desplegable llamada “Zona” y elegir la opción deseada.</w:t>
+        <w:t>Para seleccionar la zona se debe hacer click sobre la lista desplegable llamada “Zona” y elegir la opción deseada.</w:t>
       </w:r>
     </w:p>
     <w:p>
@@ -2143,23 +1803,7 @@
           <w:sz w:val="24"/>
           <w:szCs w:val="24"/>
         </w:rPr>
-        <w:t xml:space="preserve">Para seleccionar la subzona se debe hacer </w:t>
-      </w:r>
-      <w:proofErr w:type="spellStart"/>
-      <w:r>
-        <w:rPr>
-          <w:sz w:val="24"/>
-          <w:szCs w:val="24"/>
-        </w:rPr>
-        <w:t>click</w:t>
-      </w:r>
-      <w:proofErr w:type="spellEnd"/>
-      <w:r>
-        <w:rPr>
-          <w:sz w:val="24"/>
-          <w:szCs w:val="24"/>
-        </w:rPr>
-        <w:t xml:space="preserve"> sobre la lista desplegable llamada “subzona” y elegir la opción deseada.</w:t>
+        <w:t>Para seleccionar la subzona se debe hacer click sobre la lista desplegable llamada “subzona” y elegir la opción deseada.</w:t>
       </w:r>
     </w:p>
     <w:p>
@@ -2179,23 +1823,7 @@
           <w:sz w:val="24"/>
           <w:szCs w:val="24"/>
         </w:rPr>
-        <w:t xml:space="preserve">Para seleccionar la posición se debe hacer </w:t>
-      </w:r>
-      <w:proofErr w:type="spellStart"/>
-      <w:r>
-        <w:rPr>
-          <w:sz w:val="24"/>
-          <w:szCs w:val="24"/>
-        </w:rPr>
-        <w:t>click</w:t>
-      </w:r>
-      <w:proofErr w:type="spellEnd"/>
-      <w:r>
-        <w:rPr>
-          <w:sz w:val="24"/>
-          <w:szCs w:val="24"/>
-        </w:rPr>
-        <w:t xml:space="preserve"> sobre la lista desplegable llamada “Posiciones disponibles” y elegir la opción deseada.</w:t>
+        <w:t>Para seleccionar la posición se debe hacer click sobre la lista desplegable llamada “Posiciones disponibles” y elegir la opción deseada.</w:t>
       </w:r>
     </w:p>
     <w:p>
@@ -2235,23 +1863,7 @@
           <w:sz w:val="24"/>
           <w:szCs w:val="24"/>
         </w:rPr>
-        <w:t xml:space="preserve">Para crear un lote se debe hacer </w:t>
-      </w:r>
-      <w:proofErr w:type="spellStart"/>
-      <w:r>
-        <w:rPr>
-          <w:sz w:val="24"/>
-          <w:szCs w:val="24"/>
-        </w:rPr>
-        <w:t>click</w:t>
-      </w:r>
-      <w:proofErr w:type="spellEnd"/>
-      <w:r>
-        <w:rPr>
-          <w:sz w:val="24"/>
-          <w:szCs w:val="24"/>
-        </w:rPr>
-        <w:t xml:space="preserve"> en el botón llamado “Crear lote” que se encuentra al lado de la lista desplegable de lotes</w:t>
+        <w:t>Para crear un lote se debe hacer click en el botón llamado “Crear lote” que se encuentra al lado de la lista desplegable de lotes</w:t>
       </w:r>
       <w:r>
         <w:rPr>
@@ -2298,23 +1910,28 @@
           <w:sz w:val="24"/>
           <w:szCs w:val="24"/>
         </w:rPr>
-        <w:t xml:space="preserve">Luego de escribir el nombre y seleccionar el destino se debe hacer </w:t>
-      </w:r>
-      <w:proofErr w:type="spellStart"/>
-      <w:r>
-        <w:rPr>
-          <w:sz w:val="24"/>
-          <w:szCs w:val="24"/>
-        </w:rPr>
-        <w:t>click</w:t>
-      </w:r>
-      <w:proofErr w:type="spellEnd"/>
-      <w:r>
-        <w:rPr>
-          <w:sz w:val="24"/>
-          <w:szCs w:val="24"/>
-        </w:rPr>
-        <w:t xml:space="preserve"> en el botón “Aceptar”. Se puede cancelar la creación en cualquier momento presionando el botón “Cancelar”.</w:t>
+        <w:t>Luego de escribir el nombre y seleccionar el destino se debe hacer click en el botón “Aceptar”. Se puede cancelar la creación en cualquier momento presionando el botón “Cancelar”.</w:t>
+      </w:r>
+      <w:r>
+        <w:rPr>
+          <w:sz w:val="24"/>
+          <w:szCs w:val="24"/>
+        </w:rPr>
+        <w:t xml:space="preserve"> </w:t>
+      </w:r>
+      <w:r>
+        <w:rPr>
+          <w:sz w:val="24"/>
+          <w:szCs w:val="24"/>
+        </w:rPr>
+        <w:t>Si el usuario ingreso caracteres incorrectos, información incoherente o fuera de orden se le desplegara un mensaje de error indicando cual fue el error que cometió</w:t>
+      </w:r>
+      <w:r>
+        <w:rPr>
+          <w:sz w:val="24"/>
+          <w:szCs w:val="24"/>
+        </w:rPr>
+        <w:t>.</w:t>
       </w:r>
     </w:p>
     <w:p>
@@ -2381,23 +1998,7 @@
           <w:sz w:val="24"/>
           <w:szCs w:val="24"/>
         </w:rPr>
-        <w:t xml:space="preserve"> Para eliminar un registro de daños ingresado se debe presionar el botón “</w:t>
-      </w:r>
-      <w:proofErr w:type="gramStart"/>
-      <w:r>
-        <w:rPr>
-          <w:sz w:val="24"/>
-          <w:szCs w:val="24"/>
-        </w:rPr>
-        <w:t>-“ rojo</w:t>
-      </w:r>
-      <w:proofErr w:type="gramEnd"/>
-      <w:r>
-        <w:rPr>
-          <w:sz w:val="24"/>
-          <w:szCs w:val="24"/>
-        </w:rPr>
-        <w:t xml:space="preserve"> y para editarlo el botón “E” azul.</w:t>
+        <w:t xml:space="preserve"> Para eliminar un registro de daños ingresado se debe presionar el botón “-“ rojo y para editarlo el botón “E” azul.</w:t>
       </w:r>
     </w:p>
     <w:p>
@@ -2466,6 +2067,27 @@
         </w:rPr>
         <w:t>Para terminar de ingresar el registro de daños se debe presionar el botón “Ingresar”.</w:t>
       </w:r>
+      <w:r>
+        <w:rPr>
+          <w:sz w:val="24"/>
+          <w:szCs w:val="24"/>
+        </w:rPr>
+        <w:t xml:space="preserve"> </w:t>
+      </w:r>
+      <w:r>
+        <w:rPr>
+          <w:sz w:val="24"/>
+          <w:szCs w:val="24"/>
+        </w:rPr>
+        <w:t>Si el usuario ingreso caracteres incorrectos, información incoherente o fuera de orden se le desplegara un mensaje de error indicando cual fue el error que cometió</w:t>
+      </w:r>
+      <w:r>
+        <w:rPr>
+          <w:sz w:val="24"/>
+          <w:szCs w:val="24"/>
+        </w:rPr>
+        <w:t>.</w:t>
+      </w:r>
     </w:p>
     <w:p>
       <w:pPr>
@@ -2506,8 +2128,28 @@
         </w:rPr>
         <w:t>Para finalizar de agregar un nuevo vehículo se debe presionar el botón “Ingresar vehículo”. Para cancelar la operación se debe cerrar la ventana desde la “X” de la barra de herramientas superior.</w:t>
       </w:r>
-    </w:p>
-    <w:bookmarkEnd w:id="2"/>
+      <w:r>
+        <w:rPr>
+          <w:sz w:val="24"/>
+          <w:szCs w:val="24"/>
+        </w:rPr>
+        <w:t xml:space="preserve"> </w:t>
+      </w:r>
+      <w:r>
+        <w:rPr>
+          <w:sz w:val="24"/>
+          <w:szCs w:val="24"/>
+        </w:rPr>
+        <w:t>Si el usuario ingreso caracteres incorrectos, información incoherente o fuera de orden se le desplegara un mensaje de error indicando cual fue el error que cometió</w:t>
+      </w:r>
+      <w:r>
+        <w:rPr>
+          <w:sz w:val="24"/>
+          <w:szCs w:val="24"/>
+        </w:rPr>
+        <w:t>.</w:t>
+      </w:r>
+    </w:p>
     <w:bookmarkEnd w:id="3"/>
     <w:p>
       <w:pPr>
@@ -2524,6 +2166,14 @@
           <w:szCs w:val="24"/>
         </w:rPr>
       </w:pPr>
+    </w:p>
+    <w:p>
+      <w:pPr>
+        <w:rPr>
+          <w:sz w:val="24"/>
+          <w:szCs w:val="24"/>
+        </w:rPr>
+      </w:pPr>
       <w:bookmarkStart w:id="4" w:name="_Hlk22300736"/>
       <w:r>
         <w:rPr>
@@ -2550,23 +2200,7 @@
           <w:sz w:val="24"/>
           <w:szCs w:val="24"/>
         </w:rPr>
-        <w:t xml:space="preserve">Para ingresar a la lista de lotes se debe hacer </w:t>
-      </w:r>
-      <w:proofErr w:type="spellStart"/>
-      <w:r>
-        <w:rPr>
-          <w:sz w:val="24"/>
-          <w:szCs w:val="24"/>
-        </w:rPr>
-        <w:t>click</w:t>
-      </w:r>
-      <w:proofErr w:type="spellEnd"/>
-      <w:r>
-        <w:rPr>
-          <w:sz w:val="24"/>
-          <w:szCs w:val="24"/>
-        </w:rPr>
-        <w:t xml:space="preserve"> en el botón la opción “lista de lotes” del panel de navegación izquierdo.</w:t>
+        <w:t>Para ingresar a la lista de lotes se debe hacer click en el botón la opción “lista de lotes” del panel de navegación izquierdo.</w:t>
       </w:r>
     </w:p>
     <w:p>
@@ -2586,23 +2220,7 @@
           <w:sz w:val="24"/>
           <w:szCs w:val="24"/>
         </w:rPr>
-        <w:t xml:space="preserve">Dentro de la lista de lotes se puede acceder a la información de un lote en particular haciendo </w:t>
-      </w:r>
-      <w:proofErr w:type="spellStart"/>
-      <w:r>
-        <w:rPr>
-          <w:sz w:val="24"/>
-          <w:szCs w:val="24"/>
-        </w:rPr>
-        <w:t>click</w:t>
-      </w:r>
-      <w:proofErr w:type="spellEnd"/>
-      <w:r>
-        <w:rPr>
-          <w:sz w:val="24"/>
-          <w:szCs w:val="24"/>
-        </w:rPr>
-        <w:t xml:space="preserve"> sobre </w:t>
+        <w:t xml:space="preserve">Dentro de la lista de lotes se puede acceder a la información de un lote en particular haciendo click sobre </w:t>
       </w:r>
       <w:r>
         <w:rPr>
@@ -2629,41 +2247,48 @@
           <w:sz w:val="24"/>
           <w:szCs w:val="24"/>
         </w:rPr>
-        <w:t xml:space="preserve">Dentro de la información del lote se puede acceder a la información de los vehículos que posee haciendo doble </w:t>
-      </w:r>
-      <w:proofErr w:type="spellStart"/>
-      <w:r>
-        <w:rPr>
-          <w:sz w:val="24"/>
-          <w:szCs w:val="24"/>
-        </w:rPr>
-        <w:t>click</w:t>
-      </w:r>
-      <w:proofErr w:type="spellEnd"/>
-      <w:r>
-        <w:rPr>
-          <w:sz w:val="24"/>
-          <w:szCs w:val="24"/>
-        </w:rPr>
-        <w:t xml:space="preserve"> sobre el “VIN” del vehículo al que quiere acceder.</w:t>
+        <w:t>Dentro de la información del lote se puede acceder a la información de los vehículos que posee haciendo doble click sobre el “VIN” del vehículo al que quiere acceder.</w:t>
+      </w:r>
+    </w:p>
+    <w:p>
+      <w:pPr>
+        <w:pStyle w:val="Prrafodelista"/>
+        <w:numPr>
+          <w:ilvl w:val="0"/>
+          <w:numId w:val="13"/>
+        </w:numPr>
+        <w:rPr>
+          <w:sz w:val="24"/>
+          <w:szCs w:val="24"/>
+        </w:rPr>
+      </w:pPr>
+      <w:bookmarkStart w:id="5" w:name="_Hlk22634137"/>
+      <w:r>
+        <w:rPr>
+          <w:sz w:val="24"/>
+          <w:szCs w:val="24"/>
+        </w:rPr>
+        <w:t>Para dejar listo para el transporte a un lote se debe entrar en el panel de información del mismo y hacer click en el botón “Cerrar”.</w:t>
       </w:r>
     </w:p>
     <w:bookmarkEnd w:id="4"/>
-    <w:p>
-      <w:pPr>
-        <w:rPr>
-          <w:sz w:val="24"/>
-          <w:szCs w:val="24"/>
-        </w:rPr>
-      </w:pPr>
-    </w:p>
-    <w:p>
-      <w:pPr>
-        <w:rPr>
-          <w:sz w:val="24"/>
-          <w:szCs w:val="24"/>
-        </w:rPr>
-      </w:pPr>
+    <w:bookmarkEnd w:id="5"/>
+    <w:p>
+      <w:pPr>
+        <w:rPr>
+          <w:sz w:val="24"/>
+          <w:szCs w:val="24"/>
+        </w:rPr>
+      </w:pPr>
+    </w:p>
+    <w:p>
+      <w:pPr>
+        <w:rPr>
+          <w:sz w:val="24"/>
+          <w:szCs w:val="24"/>
+        </w:rPr>
+      </w:pPr>
+      <w:bookmarkStart w:id="6" w:name="_Hlk22634170"/>
       <w:r>
         <w:rPr>
           <w:sz w:val="24"/>
@@ -2689,23 +2314,7 @@
           <w:sz w:val="24"/>
           <w:szCs w:val="24"/>
         </w:rPr>
-        <w:t xml:space="preserve">Para ingresar al chat entre usuario se debe hacer </w:t>
-      </w:r>
-      <w:proofErr w:type="spellStart"/>
-      <w:r>
-        <w:rPr>
-          <w:sz w:val="24"/>
-          <w:szCs w:val="24"/>
-        </w:rPr>
-        <w:t>click</w:t>
-      </w:r>
-      <w:proofErr w:type="spellEnd"/>
-      <w:r>
-        <w:rPr>
-          <w:sz w:val="24"/>
-          <w:szCs w:val="24"/>
-        </w:rPr>
-        <w:t xml:space="preserve"> en la opción “Chat” del panel de navegación izquierdo.</w:t>
+        <w:t>Para ingresar al chat entre usuario se debe hacer click en la opción “Chat” del panel de navegación izquierdo.</w:t>
       </w:r>
     </w:p>
     <w:p>
@@ -2747,6 +2356,7 @@
         </w:rPr>
         <w:t>Luego se debe escribir el mensaje que quiere enviar el usuario en el cuadro de texto inferior y pulsar el botón “Enviar”.</w:t>
       </w:r>
+      <w:bookmarkEnd w:id="6"/>
     </w:p>
     <w:sectPr>
       <w:pgSz w:w="11906" w:h="16838"/>

</xml_diff>